<commit_message>
reset de stopwatch, en updates voor ADO.NET
</commit_message>
<xml_diff>
--- a/Rapport/RapportSnelheidsTesten.docx
+++ b/Rapport/RapportSnelheidsTesten.docx
@@ -216,13 +216,103 @@
         <w:rPr>
           <w:lang w:val="nl-NL"/>
         </w:rPr>
-        <w:t xml:space="preserve"> voor 1, 1 000, 100 000 en 1 000 000 </w:t>
-      </w:r>
-      <w:r>
-        <w:rPr>
-          <w:lang w:val="nl-NL"/>
-        </w:rPr>
-        <w:t>rijen. De testen zullen allemaal tien keer worden uitgevoerd, waarna er een gemiddelde kan worden uitgerekend. Dit wordt gedaan zodat de resultaten betrouwbaarder zijn omdat eventuele abnormale resultaten worden voorkomen.</w:t>
+        <w:t xml:space="preserve"> voor 1, 1</w:t>
+      </w:r>
+      <w:r>
+        <w:rPr>
+          <w:lang w:val="nl-NL"/>
+        </w:rPr>
+        <w:t>0</w:t>
+      </w:r>
+      <w:r>
+        <w:rPr>
+          <w:lang w:val="nl-NL"/>
+        </w:rPr>
+        <w:t xml:space="preserve">0, 1000 en 10000 </w:t>
+      </w:r>
+      <w:r>
+        <w:rPr>
+          <w:lang w:val="nl-NL"/>
+        </w:rPr>
+        <w:t xml:space="preserve">rijen. De testen zullen allemaal </w:t>
+      </w:r>
+      <w:r>
+        <w:rPr>
+          <w:lang w:val="nl-NL"/>
+        </w:rPr>
+        <w:t>drie</w:t>
+      </w:r>
+      <w:r>
+        <w:rPr>
+          <w:lang w:val="nl-NL"/>
+        </w:rPr>
+        <w:t xml:space="preserve"> keer worden uitgevoerd, waarna er een gemiddelde kan worden uitgerekend. Dit wordt gedaan zodat de resultaten betrouwbaarder zijn omdat eventuele abnormale resultaten worden voorkomen.</w:t>
+      </w:r>
+    </w:p>
+    <w:p>
+      <w:pPr>
+        <w:rPr>
+          <w:b/>
+          <w:bCs/>
+          <w:lang w:val="nl-NL"/>
+        </w:rPr>
+      </w:pPr>
+      <w:r>
+        <w:rPr>
+          <w:lang w:val="nl-NL"/>
+        </w:rPr>
+        <w:t>De software</w:t>
+      </w:r>
+      <w:r>
+        <w:rPr>
+          <w:lang w:val="nl-NL"/>
+        </w:rPr>
+        <w:t xml:space="preserve"> en het bijbehorende versiebeheer</w:t>
+      </w:r>
+      <w:r>
+        <w:rPr>
+          <w:lang w:val="nl-NL"/>
+        </w:rPr>
+        <w:t xml:space="preserve"> is te vinden op </w:t>
+      </w:r>
+      <w:hyperlink r:id="rId8" w:history="1">
+        <w:r>
+          <w:rPr>
+            <w:rStyle w:val="Hyperlink"/>
+            <w:lang w:val="nl-NL"/>
+          </w:rPr>
+          <w:t>https://github.com/Storm-Visser/Databases2</w:t>
+        </w:r>
+      </w:hyperlink>
+      <w:r>
+        <w:rPr>
+          <w:lang w:val="nl-NL"/>
+        </w:rPr>
+        <w:t xml:space="preserve"> en </w:t>
+      </w:r>
+      <w:r>
+        <w:rPr>
+          <w:lang w:val="nl-NL"/>
+        </w:rPr>
+        <w:t xml:space="preserve">de software </w:t>
+      </w:r>
+      <w:r>
+        <w:rPr>
+          <w:lang w:val="nl-NL"/>
+        </w:rPr>
+        <w:t xml:space="preserve">zal ook worden meegestuurd in de </w:t>
+      </w:r>
+      <w:r>
+        <w:rPr>
+          <w:lang w:val="nl-NL"/>
+        </w:rPr>
+        <w:t>RAR-file</w:t>
+      </w:r>
+      <w:r>
+        <w:rPr>
+          <w:lang w:val="nl-NL"/>
+        </w:rPr>
+        <w:t>.</w:t>
       </w:r>
     </w:p>
     <w:p>
@@ -251,7 +341,7 @@
         <w:rPr>
           <w:lang w:val="nl-NL"/>
         </w:rPr>
-        <w:t>De test software en de database server worden uiteraard gedraaid op een computer. De hardware van de computer zal invloed hebben op de testresultaten. Daarom zal de computer voor alle tests gebruikt worden. Ook zullen de tests op dezelfde dag plaatsvinden, met een interval van 10 minuten zodat eventuele invloeden van temperatuur worden geminimaliseerd.</w:t>
+        <w:t>De test software en de database server worden uiteraard gedraaid op een computer. De hardware van de computer zal invloed hebben op de testresultaten. Daarom zal de computer voor alle tests gebruikt worden. Ook zullen de tests op dezelfde dag plaatsvinden zodat eventuele invloeden van temperatuur worden geminimaliseerd.</w:t>
       </w:r>
     </w:p>
     <w:p>
@@ -413,14 +503,10 @@
           <w:color w:val="78230C" w:themeColor="accent1" w:themeShade="80"/>
           <w:sz w:val="36"/>
           <w:szCs w:val="36"/>
-          <w:lang w:val="nl-NL"/>
         </w:rPr>
       </w:pPr>
       <w:bookmarkStart w:id="4" w:name="_Toc74659084"/>
       <w:r>
-        <w:rPr>
-          <w:lang w:val="nl-NL"/>
-        </w:rPr>
         <w:br w:type="page"/>
       </w:r>
     </w:p>
@@ -450,7 +536,49 @@
         <w:rPr>
           <w:lang w:val="nl-NL"/>
         </w:rPr>
-        <w:t>In dit hoofdstuk worden de resultaten van elke test getoond in een grafiek.</w:t>
+        <w:t xml:space="preserve">In dit hoofdstuk worden de </w:t>
+      </w:r>
+      <w:r>
+        <w:rPr>
+          <w:lang w:val="nl-NL"/>
+        </w:rPr>
+        <w:t xml:space="preserve">gemiddelde resultaten </w:t>
+      </w:r>
+      <w:r>
+        <w:rPr>
+          <w:lang w:val="nl-NL"/>
+        </w:rPr>
+        <w:t xml:space="preserve">van elke </w:t>
+      </w:r>
+      <w:r>
+        <w:rPr>
+          <w:lang w:val="nl-NL"/>
+        </w:rPr>
+        <w:t>CRUD-operatie</w:t>
+      </w:r>
+      <w:r>
+        <w:rPr>
+          <w:lang w:val="nl-NL"/>
+        </w:rPr>
+        <w:t xml:space="preserve"> getoond</w:t>
+      </w:r>
+      <w:r>
+        <w:rPr>
+          <w:lang w:val="nl-NL"/>
+        </w:rPr>
+        <w:t>.</w:t>
+      </w:r>
+      <w:r>
+        <w:rPr>
+          <w:lang w:val="nl-NL"/>
+        </w:rPr>
+        <w:t xml:space="preserve"> Daardoor zijn de resultaten het beste te vergelijken</w:t>
+      </w:r>
+      <w:r>
+        <w:rPr>
+          <w:lang w:val="nl-NL"/>
+        </w:rPr>
+        <w:t>. Voor een volledig overzicht van alle testresultaten, zie het Exel bestand genaamd TestResultaat.xlsx.</w:t>
       </w:r>
     </w:p>
     <w:p>
@@ -460,44 +588,3018 @@
           <w:lang w:val="nl-NL"/>
         </w:rPr>
       </w:pPr>
-      <w:bookmarkStart w:id="5" w:name="_Toc74659085"/>
-      <w:r>
-        <w:rPr>
-          <w:lang w:val="nl-NL"/>
-        </w:rPr>
-        <w:t>ADO.NET</w:t>
+      <w:r>
+        <w:rPr>
+          <w:lang w:val="nl-NL"/>
+        </w:rPr>
+        <w:t>Create</w:t>
+      </w:r>
+    </w:p>
+    <w:tbl>
+      <w:tblPr>
+        <w:tblStyle w:val="GridTable7Colorful-Accent6"/>
+        <w:tblW w:w="0" w:type="auto"/>
+        <w:tblLook w:val="04A0" w:firstRow="1" w:lastRow="0" w:firstColumn="1" w:lastColumn="0" w:noHBand="0" w:noVBand="1"/>
+      </w:tblPr>
+      <w:tblGrid>
+        <w:gridCol w:w="2660"/>
+        <w:gridCol w:w="1417"/>
+        <w:gridCol w:w="1843"/>
+        <w:gridCol w:w="1843"/>
+        <w:gridCol w:w="1813"/>
+      </w:tblGrid>
+      <w:tr>
+        <w:trPr>
+          <w:cnfStyle w:val="100000000000" w:firstRow="1" w:lastRow="0" w:firstColumn="0" w:lastColumn="0" w:oddVBand="0" w:evenVBand="0" w:oddHBand="0" w:evenHBand="0" w:firstRowFirstColumn="0" w:firstRowLastColumn="0" w:lastRowFirstColumn="0" w:lastRowLastColumn="0"/>
+        </w:trPr>
+        <w:tc>
+          <w:tcPr>
+            <w:cnfStyle w:val="001000000100" w:firstRow="0" w:lastRow="0" w:firstColumn="1" w:lastColumn="0" w:oddVBand="0" w:evenVBand="0" w:oddHBand="0" w:evenHBand="0" w:firstRowFirstColumn="1" w:firstRowLastColumn="0" w:lastRowFirstColumn="0" w:lastRowLastColumn="0"/>
+            <w:tcW w:w="2660" w:type="dxa"/>
+          </w:tcPr>
+          <w:p>
+            <w:pPr>
+              <w:rPr>
+                <w:lang w:val="nl-NL"/>
+              </w:rPr>
+            </w:pPr>
+            <w:r>
+              <w:rPr>
+                <w:lang w:val="nl-NL"/>
+              </w:rPr>
+              <w:t xml:space="preserve">Gemiddeld </w:t>
+            </w:r>
+            <w:r>
+              <w:rPr>
+                <w:lang w:val="nl-NL"/>
+              </w:rPr>
+              <w:t>resultaat in MS</w:t>
+            </w:r>
+          </w:p>
+        </w:tc>
+        <w:tc>
+          <w:tcPr>
+            <w:tcW w:w="1417" w:type="dxa"/>
+          </w:tcPr>
+          <w:p>
+            <w:pPr>
+              <w:cnfStyle w:val="100000000000" w:firstRow="1" w:lastRow="0" w:firstColumn="0" w:lastColumn="0" w:oddVBand="0" w:evenVBand="0" w:oddHBand="0" w:evenHBand="0" w:firstRowFirstColumn="0" w:firstRowLastColumn="0" w:lastRowFirstColumn="0" w:lastRowLastColumn="0"/>
+              <w:rPr>
+                <w:lang w:val="nl-NL"/>
+              </w:rPr>
+            </w:pPr>
+            <w:r>
+              <w:rPr>
+                <w:lang w:val="nl-NL"/>
+              </w:rPr>
+              <w:t>1 rij</w:t>
+            </w:r>
+          </w:p>
+        </w:tc>
+        <w:tc>
+          <w:tcPr>
+            <w:tcW w:w="1843" w:type="dxa"/>
+          </w:tcPr>
+          <w:p>
+            <w:pPr>
+              <w:cnfStyle w:val="100000000000" w:firstRow="1" w:lastRow="0" w:firstColumn="0" w:lastColumn="0" w:oddVBand="0" w:evenVBand="0" w:oddHBand="0" w:evenHBand="0" w:firstRowFirstColumn="0" w:firstRowLastColumn="0" w:lastRowFirstColumn="0" w:lastRowLastColumn="0"/>
+              <w:rPr>
+                <w:lang w:val="nl-NL"/>
+              </w:rPr>
+            </w:pPr>
+            <w:r>
+              <w:rPr>
+                <w:lang w:val="nl-NL"/>
+              </w:rPr>
+              <w:t>100 rijen</w:t>
+            </w:r>
+          </w:p>
+        </w:tc>
+        <w:tc>
+          <w:tcPr>
+            <w:tcW w:w="1843" w:type="dxa"/>
+          </w:tcPr>
+          <w:p>
+            <w:pPr>
+              <w:cnfStyle w:val="100000000000" w:firstRow="1" w:lastRow="0" w:firstColumn="0" w:lastColumn="0" w:oddVBand="0" w:evenVBand="0" w:oddHBand="0" w:evenHBand="0" w:firstRowFirstColumn="0" w:firstRowLastColumn="0" w:lastRowFirstColumn="0" w:lastRowLastColumn="0"/>
+              <w:rPr>
+                <w:lang w:val="nl-NL"/>
+              </w:rPr>
+            </w:pPr>
+            <w:r>
+              <w:rPr>
+                <w:lang w:val="nl-NL"/>
+              </w:rPr>
+              <w:t>1000 rijen</w:t>
+            </w:r>
+          </w:p>
+        </w:tc>
+        <w:tc>
+          <w:tcPr>
+            <w:tcW w:w="1813" w:type="dxa"/>
+          </w:tcPr>
+          <w:p>
+            <w:pPr>
+              <w:cnfStyle w:val="100000000000" w:firstRow="1" w:lastRow="0" w:firstColumn="0" w:lastColumn="0" w:oddVBand="0" w:evenVBand="0" w:oddHBand="0" w:evenHBand="0" w:firstRowFirstColumn="0" w:firstRowLastColumn="0" w:lastRowFirstColumn="0" w:lastRowLastColumn="0"/>
+              <w:rPr>
+                <w:lang w:val="nl-NL"/>
+              </w:rPr>
+            </w:pPr>
+            <w:r>
+              <w:rPr>
+                <w:lang w:val="nl-NL"/>
+              </w:rPr>
+              <w:t>10000 rijen</w:t>
+            </w:r>
+          </w:p>
+        </w:tc>
+      </w:tr>
+      <w:tr>
+        <w:trPr>
+          <w:cnfStyle w:val="000000100000" w:firstRow="0" w:lastRow="0" w:firstColumn="0" w:lastColumn="0" w:oddVBand="0" w:evenVBand="0" w:oddHBand="1" w:evenHBand="0" w:firstRowFirstColumn="0" w:firstRowLastColumn="0" w:lastRowFirstColumn="0" w:lastRowLastColumn="0"/>
+        </w:trPr>
+        <w:tc>
+          <w:tcPr>
+            <w:cnfStyle w:val="001000000000" w:firstRow="0" w:lastRow="0" w:firstColumn="1" w:lastColumn="0" w:oddVBand="0" w:evenVBand="0" w:oddHBand="0" w:evenHBand="0" w:firstRowFirstColumn="0" w:firstRowLastColumn="0" w:lastRowFirstColumn="0" w:lastRowLastColumn="0"/>
+            <w:tcW w:w="2660" w:type="dxa"/>
+          </w:tcPr>
+          <w:p>
+            <w:pPr>
+              <w:rPr>
+                <w:lang w:val="nl-NL"/>
+              </w:rPr>
+            </w:pPr>
+            <w:r>
+              <w:rPr>
+                <w:lang w:val="nl-NL"/>
+              </w:rPr>
+              <w:t>ADO.NET</w:t>
+            </w:r>
+          </w:p>
+        </w:tc>
+        <w:tc>
+          <w:tcPr>
+            <w:tcW w:w="1417" w:type="dxa"/>
+          </w:tcPr>
+          <w:p>
+            <w:pPr>
+              <w:cnfStyle w:val="000000100000" w:firstRow="0" w:lastRow="0" w:firstColumn="0" w:lastColumn="0" w:oddVBand="0" w:evenVBand="0" w:oddHBand="1" w:evenHBand="0" w:firstRowFirstColumn="0" w:firstRowLastColumn="0" w:lastRowFirstColumn="0" w:lastRowLastColumn="0"/>
+              <w:rPr>
+                <w:lang w:val="nl-NL"/>
+              </w:rPr>
+            </w:pPr>
+            <w:r>
+              <w:rPr>
+                <w:lang w:val="nl-NL"/>
+              </w:rPr>
+              <w:t>228</w:t>
+            </w:r>
+            <w:r>
+              <w:rPr>
+                <w:lang w:val="nl-NL"/>
+              </w:rPr>
+              <w:t>,</w:t>
+            </w:r>
+            <w:r>
+              <w:rPr>
+                <w:lang w:val="nl-NL"/>
+              </w:rPr>
+              <w:t>333</w:t>
+            </w:r>
+          </w:p>
+        </w:tc>
+        <w:tc>
+          <w:tcPr>
+            <w:tcW w:w="1843" w:type="dxa"/>
+          </w:tcPr>
+          <w:p>
+            <w:pPr>
+              <w:cnfStyle w:val="000000100000" w:firstRow="0" w:lastRow="0" w:firstColumn="0" w:lastColumn="0" w:oddVBand="0" w:evenVBand="0" w:oddHBand="1" w:evenHBand="0" w:firstRowFirstColumn="0" w:firstRowLastColumn="0" w:lastRowFirstColumn="0" w:lastRowLastColumn="0"/>
+              <w:rPr>
+                <w:lang w:val="nl-NL"/>
+              </w:rPr>
+            </w:pPr>
+            <w:r>
+              <w:rPr>
+                <w:lang w:val="nl-NL"/>
+              </w:rPr>
+              <w:t>21</w:t>
+            </w:r>
+          </w:p>
+        </w:tc>
+        <w:tc>
+          <w:tcPr>
+            <w:tcW w:w="1843" w:type="dxa"/>
+          </w:tcPr>
+          <w:p>
+            <w:pPr>
+              <w:cnfStyle w:val="000000100000" w:firstRow="0" w:lastRow="0" w:firstColumn="0" w:lastColumn="0" w:oddVBand="0" w:evenVBand="0" w:oddHBand="1" w:evenHBand="0" w:firstRowFirstColumn="0" w:firstRowLastColumn="0" w:lastRowFirstColumn="0" w:lastRowLastColumn="0"/>
+              <w:rPr>
+                <w:lang w:val="nl-NL"/>
+              </w:rPr>
+            </w:pPr>
+            <w:r>
+              <w:rPr>
+                <w:lang w:val="nl-NL"/>
+              </w:rPr>
+              <w:t>191</w:t>
+            </w:r>
+          </w:p>
+        </w:tc>
+        <w:tc>
+          <w:tcPr>
+            <w:tcW w:w="1813" w:type="dxa"/>
+          </w:tcPr>
+          <w:p>
+            <w:pPr>
+              <w:cnfStyle w:val="000000100000" w:firstRow="0" w:lastRow="0" w:firstColumn="0" w:lastColumn="0" w:oddVBand="0" w:evenVBand="0" w:oddHBand="1" w:evenHBand="0" w:firstRowFirstColumn="0" w:firstRowLastColumn="0" w:lastRowFirstColumn="0" w:lastRowLastColumn="0"/>
+              <w:rPr>
+                <w:lang w:val="nl-NL"/>
+              </w:rPr>
+            </w:pPr>
+            <w:r>
+              <w:rPr>
+                <w:lang w:val="nl-NL"/>
+              </w:rPr>
+              <w:t>1790</w:t>
+            </w:r>
+          </w:p>
+        </w:tc>
+      </w:tr>
+      <w:tr>
+        <w:tc>
+          <w:tcPr>
+            <w:cnfStyle w:val="001000000000" w:firstRow="0" w:lastRow="0" w:firstColumn="1" w:lastColumn="0" w:oddVBand="0" w:evenVBand="0" w:oddHBand="0" w:evenHBand="0" w:firstRowFirstColumn="0" w:firstRowLastColumn="0" w:lastRowFirstColumn="0" w:lastRowLastColumn="0"/>
+            <w:tcW w:w="2660" w:type="dxa"/>
+          </w:tcPr>
+          <w:p>
+            <w:pPr>
+              <w:rPr>
+                <w:lang w:val="nl-NL"/>
+              </w:rPr>
+            </w:pPr>
+            <w:r>
+              <w:rPr>
+                <w:lang w:val="nl-NL"/>
+              </w:rPr>
+              <w:t>Entity Framework</w:t>
+            </w:r>
+          </w:p>
+        </w:tc>
+        <w:tc>
+          <w:tcPr>
+            <w:tcW w:w="1417" w:type="dxa"/>
+          </w:tcPr>
+          <w:p>
+            <w:pPr>
+              <w:cnfStyle w:val="000000000000" w:firstRow="0" w:lastRow="0" w:firstColumn="0" w:lastColumn="0" w:oddVBand="0" w:evenVBand="0" w:oddHBand="0" w:evenHBand="0" w:firstRowFirstColumn="0" w:firstRowLastColumn="0" w:lastRowFirstColumn="0" w:lastRowLastColumn="0"/>
+              <w:rPr>
+                <w:lang w:val="nl-NL"/>
+              </w:rPr>
+            </w:pPr>
+            <w:r>
+              <w:t>300,667</w:t>
+            </w:r>
+          </w:p>
+        </w:tc>
+        <w:tc>
+          <w:tcPr>
+            <w:tcW w:w="1843" w:type="dxa"/>
+          </w:tcPr>
+          <w:p>
+            <w:pPr>
+              <w:cnfStyle w:val="000000000000" w:firstRow="0" w:lastRow="0" w:firstColumn="0" w:lastColumn="0" w:oddVBand="0" w:evenVBand="0" w:oddHBand="0" w:evenHBand="0" w:firstRowFirstColumn="0" w:firstRowLastColumn="0" w:lastRowFirstColumn="0" w:lastRowLastColumn="0"/>
+              <w:rPr>
+                <w:lang w:val="nl-NL"/>
+              </w:rPr>
+            </w:pPr>
+            <w:r>
+              <w:t>215</w:t>
+            </w:r>
+          </w:p>
+        </w:tc>
+        <w:tc>
+          <w:tcPr>
+            <w:tcW w:w="1843" w:type="dxa"/>
+          </w:tcPr>
+          <w:p>
+            <w:pPr>
+              <w:cnfStyle w:val="000000000000" w:firstRow="0" w:lastRow="0" w:firstColumn="0" w:lastColumn="0" w:oddVBand="0" w:evenVBand="0" w:oddHBand="0" w:evenHBand="0" w:firstRowFirstColumn="0" w:firstRowLastColumn="0" w:lastRowFirstColumn="0" w:lastRowLastColumn="0"/>
+              <w:rPr>
+                <w:lang w:val="nl-NL"/>
+              </w:rPr>
+            </w:pPr>
+            <w:r>
+              <w:t>1683,333</w:t>
+            </w:r>
+          </w:p>
+        </w:tc>
+        <w:tc>
+          <w:tcPr>
+            <w:tcW w:w="1813" w:type="dxa"/>
+          </w:tcPr>
+          <w:p>
+            <w:pPr>
+              <w:cnfStyle w:val="000000000000" w:firstRow="0" w:lastRow="0" w:firstColumn="0" w:lastColumn="0" w:oddVBand="0" w:evenVBand="0" w:oddHBand="0" w:evenHBand="0" w:firstRowFirstColumn="0" w:firstRowLastColumn="0" w:lastRowFirstColumn="0" w:lastRowLastColumn="0"/>
+              <w:rPr>
+                <w:lang w:val="nl-NL"/>
+              </w:rPr>
+            </w:pPr>
+            <w:r>
+              <w:t>16155,333</w:t>
+            </w:r>
+          </w:p>
+        </w:tc>
+      </w:tr>
+      <w:tr>
+        <w:trPr>
+          <w:cnfStyle w:val="000000100000" w:firstRow="0" w:lastRow="0" w:firstColumn="0" w:lastColumn="0" w:oddVBand="0" w:evenVBand="0" w:oddHBand="1" w:evenHBand="0" w:firstRowFirstColumn="0" w:firstRowLastColumn="0" w:lastRowFirstColumn="0" w:lastRowLastColumn="0"/>
+        </w:trPr>
+        <w:tc>
+          <w:tcPr>
+            <w:cnfStyle w:val="001000000000" w:firstRow="0" w:lastRow="0" w:firstColumn="1" w:lastColumn="0" w:oddVBand="0" w:evenVBand="0" w:oddHBand="0" w:evenHBand="0" w:firstRowFirstColumn="0" w:firstRowLastColumn="0" w:lastRowFirstColumn="0" w:lastRowLastColumn="0"/>
+            <w:tcW w:w="2660" w:type="dxa"/>
+          </w:tcPr>
+          <w:p>
+            <w:pPr>
+              <w:rPr>
+                <w:lang w:val="nl-NL"/>
+              </w:rPr>
+            </w:pPr>
+            <w:r>
+              <w:rPr>
+                <w:lang w:val="nl-NL"/>
+              </w:rPr>
+              <w:t>NoSQL</w:t>
+            </w:r>
+          </w:p>
+        </w:tc>
+        <w:tc>
+          <w:tcPr>
+            <w:tcW w:w="1417" w:type="dxa"/>
+          </w:tcPr>
+          <w:p>
+            <w:pPr>
+              <w:cnfStyle w:val="000000100000" w:firstRow="0" w:lastRow="0" w:firstColumn="0" w:lastColumn="0" w:oddVBand="0" w:evenVBand="0" w:oddHBand="1" w:evenHBand="0" w:firstRowFirstColumn="0" w:firstRowLastColumn="0" w:lastRowFirstColumn="0" w:lastRowLastColumn="0"/>
+              <w:rPr>
+                <w:lang w:val="nl-NL"/>
+              </w:rPr>
+            </w:pPr>
+            <w:r>
+              <w:t>1</w:t>
+            </w:r>
+          </w:p>
+        </w:tc>
+        <w:tc>
+          <w:tcPr>
+            <w:tcW w:w="1843" w:type="dxa"/>
+          </w:tcPr>
+          <w:p>
+            <w:pPr>
+              <w:cnfStyle w:val="000000100000" w:firstRow="0" w:lastRow="0" w:firstColumn="0" w:lastColumn="0" w:oddVBand="0" w:evenVBand="0" w:oddHBand="1" w:evenHBand="0" w:firstRowFirstColumn="0" w:firstRowLastColumn="0" w:lastRowFirstColumn="0" w:lastRowLastColumn="0"/>
+              <w:rPr>
+                <w:lang w:val="nl-NL"/>
+              </w:rPr>
+            </w:pPr>
+            <w:r>
+              <w:t>27,667</w:t>
+            </w:r>
+          </w:p>
+        </w:tc>
+        <w:tc>
+          <w:tcPr>
+            <w:tcW w:w="1843" w:type="dxa"/>
+          </w:tcPr>
+          <w:p>
+            <w:pPr>
+              <w:cnfStyle w:val="000000100000" w:firstRow="0" w:lastRow="0" w:firstColumn="0" w:lastColumn="0" w:oddVBand="0" w:evenVBand="0" w:oddHBand="1" w:evenHBand="0" w:firstRowFirstColumn="0" w:firstRowLastColumn="0" w:lastRowFirstColumn="0" w:lastRowLastColumn="0"/>
+              <w:rPr>
+                <w:lang w:val="nl-NL"/>
+              </w:rPr>
+            </w:pPr>
+            <w:r>
+              <w:t>264,667</w:t>
+            </w:r>
+          </w:p>
+        </w:tc>
+        <w:tc>
+          <w:tcPr>
+            <w:tcW w:w="1813" w:type="dxa"/>
+          </w:tcPr>
+          <w:p>
+            <w:pPr>
+              <w:cnfStyle w:val="000000100000" w:firstRow="0" w:lastRow="0" w:firstColumn="0" w:lastColumn="0" w:oddVBand="0" w:evenVBand="0" w:oddHBand="1" w:evenHBand="0" w:firstRowFirstColumn="0" w:firstRowLastColumn="0" w:lastRowFirstColumn="0" w:lastRowLastColumn="0"/>
+              <w:rPr>
+                <w:lang w:val="nl-NL"/>
+              </w:rPr>
+            </w:pPr>
+            <w:r>
+              <w:t>2347</w:t>
+            </w:r>
+          </w:p>
+        </w:tc>
+      </w:tr>
+    </w:tbl>
+    <w:p>
+      <w:pPr>
+        <w:rPr>
+          <w:lang w:val="nl-NL"/>
+        </w:rPr>
+      </w:pPr>
+      <w:r>
+        <w:rPr>
+          <w:noProof/>
+          <w:lang w:val="nl-NL"/>
+        </w:rPr>
+        <w:t>Zoals hier te zien is, is ADO.NET de snelste optie</w:t>
+      </w:r>
+      <w:r>
+        <w:rPr>
+          <w:noProof/>
+          <w:lang w:val="nl-NL"/>
+        </w:rPr>
+        <w:t xml:space="preserve"> en daaropvolgend is NoSQL met als langzaamste Entity Framework</w:t>
+      </w:r>
+      <w:r>
+        <w:rPr>
+          <w:noProof/>
+          <w:lang w:val="nl-NL"/>
+        </w:rPr>
+        <w:t xml:space="preserve">. </w:t>
+      </w:r>
+    </w:p>
+    <w:p>
+      <w:pPr>
+        <w:pStyle w:val="Heading2"/>
+        <w:rPr>
+          <w:lang w:val="nl-NL"/>
+        </w:rPr>
+      </w:pPr>
+      <w:r>
+        <w:rPr>
+          <w:lang w:val="nl-NL"/>
+        </w:rPr>
+        <w:t>Read</w:t>
+      </w:r>
+    </w:p>
+    <w:tbl>
+      <w:tblPr>
+        <w:tblStyle w:val="GridTable7Colorful-Accent6"/>
+        <w:tblW w:w="0" w:type="auto"/>
+        <w:tblLook w:val="04A0" w:firstRow="1" w:lastRow="0" w:firstColumn="1" w:lastColumn="0" w:noHBand="0" w:noVBand="1"/>
+      </w:tblPr>
+      <w:tblGrid>
+        <w:gridCol w:w="2660"/>
+        <w:gridCol w:w="1417"/>
+        <w:gridCol w:w="1843"/>
+        <w:gridCol w:w="1843"/>
+        <w:gridCol w:w="1813"/>
+      </w:tblGrid>
+      <w:tr>
+        <w:trPr>
+          <w:cnfStyle w:val="100000000000" w:firstRow="1" w:lastRow="0" w:firstColumn="0" w:lastColumn="0" w:oddVBand="0" w:evenVBand="0" w:oddHBand="0" w:evenHBand="0" w:firstRowFirstColumn="0" w:firstRowLastColumn="0" w:lastRowFirstColumn="0" w:lastRowLastColumn="0"/>
+        </w:trPr>
+        <w:tc>
+          <w:tcPr>
+            <w:cnfStyle w:val="001000000100" w:firstRow="0" w:lastRow="0" w:firstColumn="1" w:lastColumn="0" w:oddVBand="0" w:evenVBand="0" w:oddHBand="0" w:evenHBand="0" w:firstRowFirstColumn="1" w:firstRowLastColumn="0" w:lastRowFirstColumn="0" w:lastRowLastColumn="0"/>
+            <w:tcW w:w="2660" w:type="dxa"/>
+          </w:tcPr>
+          <w:p>
+            <w:pPr>
+              <w:rPr>
+                <w:lang w:val="nl-NL"/>
+              </w:rPr>
+            </w:pPr>
+            <w:r>
+              <w:rPr>
+                <w:lang w:val="nl-NL"/>
+              </w:rPr>
+              <w:t>Gemiddeld resultaat in MS</w:t>
+            </w:r>
+          </w:p>
+        </w:tc>
+        <w:tc>
+          <w:tcPr>
+            <w:tcW w:w="1417" w:type="dxa"/>
+          </w:tcPr>
+          <w:p>
+            <w:pPr>
+              <w:cnfStyle w:val="100000000000" w:firstRow="1" w:lastRow="0" w:firstColumn="0" w:lastColumn="0" w:oddVBand="0" w:evenVBand="0" w:oddHBand="0" w:evenHBand="0" w:firstRowFirstColumn="0" w:firstRowLastColumn="0" w:lastRowFirstColumn="0" w:lastRowLastColumn="0"/>
+              <w:rPr>
+                <w:lang w:val="nl-NL"/>
+              </w:rPr>
+            </w:pPr>
+            <w:r>
+              <w:rPr>
+                <w:lang w:val="nl-NL"/>
+              </w:rPr>
+              <w:t>1 rij</w:t>
+            </w:r>
+          </w:p>
+        </w:tc>
+        <w:tc>
+          <w:tcPr>
+            <w:tcW w:w="1843" w:type="dxa"/>
+          </w:tcPr>
+          <w:p>
+            <w:pPr>
+              <w:cnfStyle w:val="100000000000" w:firstRow="1" w:lastRow="0" w:firstColumn="0" w:lastColumn="0" w:oddVBand="0" w:evenVBand="0" w:oddHBand="0" w:evenHBand="0" w:firstRowFirstColumn="0" w:firstRowLastColumn="0" w:lastRowFirstColumn="0" w:lastRowLastColumn="0"/>
+              <w:rPr>
+                <w:lang w:val="nl-NL"/>
+              </w:rPr>
+            </w:pPr>
+            <w:r>
+              <w:rPr>
+                <w:lang w:val="nl-NL"/>
+              </w:rPr>
+              <w:t>100 rijen</w:t>
+            </w:r>
+          </w:p>
+        </w:tc>
+        <w:tc>
+          <w:tcPr>
+            <w:tcW w:w="1843" w:type="dxa"/>
+          </w:tcPr>
+          <w:p>
+            <w:pPr>
+              <w:cnfStyle w:val="100000000000" w:firstRow="1" w:lastRow="0" w:firstColumn="0" w:lastColumn="0" w:oddVBand="0" w:evenVBand="0" w:oddHBand="0" w:evenHBand="0" w:firstRowFirstColumn="0" w:firstRowLastColumn="0" w:lastRowFirstColumn="0" w:lastRowLastColumn="0"/>
+              <w:rPr>
+                <w:lang w:val="nl-NL"/>
+              </w:rPr>
+            </w:pPr>
+            <w:r>
+              <w:rPr>
+                <w:lang w:val="nl-NL"/>
+              </w:rPr>
+              <w:t>1000 rijen</w:t>
+            </w:r>
+          </w:p>
+        </w:tc>
+        <w:tc>
+          <w:tcPr>
+            <w:tcW w:w="1813" w:type="dxa"/>
+          </w:tcPr>
+          <w:p>
+            <w:pPr>
+              <w:cnfStyle w:val="100000000000" w:firstRow="1" w:lastRow="0" w:firstColumn="0" w:lastColumn="0" w:oddVBand="0" w:evenVBand="0" w:oddHBand="0" w:evenHBand="0" w:firstRowFirstColumn="0" w:firstRowLastColumn="0" w:lastRowFirstColumn="0" w:lastRowLastColumn="0"/>
+              <w:rPr>
+                <w:lang w:val="nl-NL"/>
+              </w:rPr>
+            </w:pPr>
+            <w:r>
+              <w:rPr>
+                <w:lang w:val="nl-NL"/>
+              </w:rPr>
+              <w:t>10000 rijen</w:t>
+            </w:r>
+          </w:p>
+        </w:tc>
+      </w:tr>
+      <w:tr>
+        <w:trPr>
+          <w:cnfStyle w:val="000000100000" w:firstRow="0" w:lastRow="0" w:firstColumn="0" w:lastColumn="0" w:oddVBand="0" w:evenVBand="0" w:oddHBand="1" w:evenHBand="0" w:firstRowFirstColumn="0" w:firstRowLastColumn="0" w:lastRowFirstColumn="0" w:lastRowLastColumn="0"/>
+        </w:trPr>
+        <w:tc>
+          <w:tcPr>
+            <w:cnfStyle w:val="001000000000" w:firstRow="0" w:lastRow="0" w:firstColumn="1" w:lastColumn="0" w:oddVBand="0" w:evenVBand="0" w:oddHBand="0" w:evenHBand="0" w:firstRowFirstColumn="0" w:firstRowLastColumn="0" w:lastRowFirstColumn="0" w:lastRowLastColumn="0"/>
+            <w:tcW w:w="2660" w:type="dxa"/>
+          </w:tcPr>
+          <w:p>
+            <w:pPr>
+              <w:rPr>
+                <w:lang w:val="nl-NL"/>
+              </w:rPr>
+            </w:pPr>
+            <w:r>
+              <w:rPr>
+                <w:lang w:val="nl-NL"/>
+              </w:rPr>
+              <w:t>ADO.NET</w:t>
+            </w:r>
+          </w:p>
+        </w:tc>
+        <w:tc>
+          <w:tcPr>
+            <w:tcW w:w="1417" w:type="dxa"/>
+          </w:tcPr>
+          <w:p>
+            <w:pPr>
+              <w:cnfStyle w:val="000000100000" w:firstRow="0" w:lastRow="0" w:firstColumn="0" w:lastColumn="0" w:oddVBand="0" w:evenVBand="0" w:oddHBand="1" w:evenHBand="0" w:firstRowFirstColumn="0" w:firstRowLastColumn="0" w:lastRowFirstColumn="0" w:lastRowLastColumn="0"/>
+              <w:rPr>
+                <w:lang w:val="nl-NL"/>
+              </w:rPr>
+            </w:pPr>
+            <w:r>
+              <w:rPr>
+                <w:lang w:val="nl-NL"/>
+              </w:rPr>
+              <w:t>7</w:t>
+            </w:r>
+          </w:p>
+        </w:tc>
+        <w:tc>
+          <w:tcPr>
+            <w:tcW w:w="1843" w:type="dxa"/>
+          </w:tcPr>
+          <w:p>
+            <w:pPr>
+              <w:cnfStyle w:val="000000100000" w:firstRow="0" w:lastRow="0" w:firstColumn="0" w:lastColumn="0" w:oddVBand="0" w:evenVBand="0" w:oddHBand="1" w:evenHBand="0" w:firstRowFirstColumn="0" w:firstRowLastColumn="0" w:lastRowFirstColumn="0" w:lastRowLastColumn="0"/>
+              <w:rPr>
+                <w:lang w:val="nl-NL"/>
+              </w:rPr>
+            </w:pPr>
+            <w:r>
+              <w:rPr>
+                <w:lang w:val="nl-NL"/>
+              </w:rPr>
+              <w:t>9</w:t>
+            </w:r>
+          </w:p>
+        </w:tc>
+        <w:tc>
+          <w:tcPr>
+            <w:tcW w:w="1843" w:type="dxa"/>
+          </w:tcPr>
+          <w:p>
+            <w:pPr>
+              <w:cnfStyle w:val="000000100000" w:firstRow="0" w:lastRow="0" w:firstColumn="0" w:lastColumn="0" w:oddVBand="0" w:evenVBand="0" w:oddHBand="1" w:evenHBand="0" w:firstRowFirstColumn="0" w:firstRowLastColumn="0" w:lastRowFirstColumn="0" w:lastRowLastColumn="0"/>
+              <w:rPr>
+                <w:lang w:val="nl-NL"/>
+              </w:rPr>
+            </w:pPr>
+            <w:r>
+              <w:rPr>
+                <w:lang w:val="nl-NL"/>
+              </w:rPr>
+              <w:t>84</w:t>
+            </w:r>
+            <w:r>
+              <w:rPr>
+                <w:lang w:val="nl-NL"/>
+              </w:rPr>
+              <w:t>,</w:t>
+            </w:r>
+            <w:r>
+              <w:rPr>
+                <w:lang w:val="nl-NL"/>
+              </w:rPr>
+              <w:t>333</w:t>
+            </w:r>
+          </w:p>
+        </w:tc>
+        <w:tc>
+          <w:tcPr>
+            <w:tcW w:w="1813" w:type="dxa"/>
+          </w:tcPr>
+          <w:p>
+            <w:pPr>
+              <w:cnfStyle w:val="000000100000" w:firstRow="0" w:lastRow="0" w:firstColumn="0" w:lastColumn="0" w:oddVBand="0" w:evenVBand="0" w:oddHBand="1" w:evenHBand="0" w:firstRowFirstColumn="0" w:firstRowLastColumn="0" w:lastRowFirstColumn="0" w:lastRowLastColumn="0"/>
+              <w:rPr>
+                <w:lang w:val="nl-NL"/>
+              </w:rPr>
+            </w:pPr>
+            <w:r>
+              <w:rPr>
+                <w:lang w:val="nl-NL"/>
+              </w:rPr>
+              <w:t>849</w:t>
+            </w:r>
+          </w:p>
+        </w:tc>
+      </w:tr>
+      <w:tr>
+        <w:tc>
+          <w:tcPr>
+            <w:cnfStyle w:val="001000000000" w:firstRow="0" w:lastRow="0" w:firstColumn="1" w:lastColumn="0" w:oddVBand="0" w:evenVBand="0" w:oddHBand="0" w:evenHBand="0" w:firstRowFirstColumn="0" w:firstRowLastColumn="0" w:lastRowFirstColumn="0" w:lastRowLastColumn="0"/>
+            <w:tcW w:w="2660" w:type="dxa"/>
+          </w:tcPr>
+          <w:p>
+            <w:pPr>
+              <w:rPr>
+                <w:lang w:val="nl-NL"/>
+              </w:rPr>
+            </w:pPr>
+            <w:r>
+              <w:rPr>
+                <w:lang w:val="nl-NL"/>
+              </w:rPr>
+              <w:t>Entity Framework</w:t>
+            </w:r>
+          </w:p>
+        </w:tc>
+        <w:tc>
+          <w:tcPr>
+            <w:tcW w:w="1417" w:type="dxa"/>
+          </w:tcPr>
+          <w:p>
+            <w:pPr>
+              <w:cnfStyle w:val="000000000000" w:firstRow="0" w:lastRow="0" w:firstColumn="0" w:lastColumn="0" w:oddVBand="0" w:evenVBand="0" w:oddHBand="0" w:evenHBand="0" w:firstRowFirstColumn="0" w:firstRowLastColumn="0" w:lastRowFirstColumn="0" w:lastRowLastColumn="0"/>
+              <w:rPr>
+                <w:lang w:val="nl-NL"/>
+              </w:rPr>
+            </w:pPr>
+            <w:r>
+              <w:t>25,333</w:t>
+            </w:r>
+          </w:p>
+        </w:tc>
+        <w:tc>
+          <w:tcPr>
+            <w:tcW w:w="1843" w:type="dxa"/>
+          </w:tcPr>
+          <w:p>
+            <w:pPr>
+              <w:cnfStyle w:val="000000000000" w:firstRow="0" w:lastRow="0" w:firstColumn="0" w:lastColumn="0" w:oddVBand="0" w:evenVBand="0" w:oddHBand="0" w:evenHBand="0" w:firstRowFirstColumn="0" w:firstRowLastColumn="0" w:lastRowFirstColumn="0" w:lastRowLastColumn="0"/>
+              <w:rPr>
+                <w:lang w:val="nl-NL"/>
+              </w:rPr>
+            </w:pPr>
+            <w:r>
+              <w:t>45,333</w:t>
+            </w:r>
+          </w:p>
+        </w:tc>
+        <w:tc>
+          <w:tcPr>
+            <w:tcW w:w="1843" w:type="dxa"/>
+          </w:tcPr>
+          <w:p>
+            <w:pPr>
+              <w:cnfStyle w:val="000000000000" w:firstRow="0" w:lastRow="0" w:firstColumn="0" w:lastColumn="0" w:oddVBand="0" w:evenVBand="0" w:oddHBand="0" w:evenHBand="0" w:firstRowFirstColumn="0" w:firstRowLastColumn="0" w:lastRowFirstColumn="0" w:lastRowLastColumn="0"/>
+              <w:rPr>
+                <w:lang w:val="nl-NL"/>
+              </w:rPr>
+            </w:pPr>
+            <w:r>
+              <w:t>397,333</w:t>
+            </w:r>
+          </w:p>
+        </w:tc>
+        <w:tc>
+          <w:tcPr>
+            <w:tcW w:w="1813" w:type="dxa"/>
+          </w:tcPr>
+          <w:p>
+            <w:pPr>
+              <w:cnfStyle w:val="000000000000" w:firstRow="0" w:lastRow="0" w:firstColumn="0" w:lastColumn="0" w:oddVBand="0" w:evenVBand="0" w:oddHBand="0" w:evenHBand="0" w:firstRowFirstColumn="0" w:firstRowLastColumn="0" w:lastRowFirstColumn="0" w:lastRowLastColumn="0"/>
+              <w:rPr>
+                <w:lang w:val="nl-NL"/>
+              </w:rPr>
+            </w:pPr>
+            <w:r>
+              <w:t>3980,667</w:t>
+            </w:r>
+          </w:p>
+        </w:tc>
+      </w:tr>
+      <w:tr>
+        <w:trPr>
+          <w:cnfStyle w:val="000000100000" w:firstRow="0" w:lastRow="0" w:firstColumn="0" w:lastColumn="0" w:oddVBand="0" w:evenVBand="0" w:oddHBand="1" w:evenHBand="0" w:firstRowFirstColumn="0" w:firstRowLastColumn="0" w:lastRowFirstColumn="0" w:lastRowLastColumn="0"/>
+        </w:trPr>
+        <w:tc>
+          <w:tcPr>
+            <w:cnfStyle w:val="001000000000" w:firstRow="0" w:lastRow="0" w:firstColumn="1" w:lastColumn="0" w:oddVBand="0" w:evenVBand="0" w:oddHBand="0" w:evenHBand="0" w:firstRowFirstColumn="0" w:firstRowLastColumn="0" w:lastRowFirstColumn="0" w:lastRowLastColumn="0"/>
+            <w:tcW w:w="2660" w:type="dxa"/>
+          </w:tcPr>
+          <w:p>
+            <w:pPr>
+              <w:rPr>
+                <w:lang w:val="nl-NL"/>
+              </w:rPr>
+            </w:pPr>
+            <w:r>
+              <w:rPr>
+                <w:lang w:val="nl-NL"/>
+              </w:rPr>
+              <w:t>NoSQL</w:t>
+            </w:r>
+          </w:p>
+        </w:tc>
+        <w:tc>
+          <w:tcPr>
+            <w:tcW w:w="1417" w:type="dxa"/>
+          </w:tcPr>
+          <w:p>
+            <w:pPr>
+              <w:cnfStyle w:val="000000100000" w:firstRow="0" w:lastRow="0" w:firstColumn="0" w:lastColumn="0" w:oddVBand="0" w:evenVBand="0" w:oddHBand="1" w:evenHBand="0" w:firstRowFirstColumn="0" w:firstRowLastColumn="0" w:lastRowFirstColumn="0" w:lastRowLastColumn="0"/>
+              <w:rPr>
+                <w:lang w:val="nl-NL"/>
+              </w:rPr>
+            </w:pPr>
+            <w:r>
+              <w:t>52</w:t>
+            </w:r>
+          </w:p>
+        </w:tc>
+        <w:tc>
+          <w:tcPr>
+            <w:tcW w:w="1843" w:type="dxa"/>
+          </w:tcPr>
+          <w:p>
+            <w:pPr>
+              <w:cnfStyle w:val="000000100000" w:firstRow="0" w:lastRow="0" w:firstColumn="0" w:lastColumn="0" w:oddVBand="0" w:evenVBand="0" w:oddHBand="1" w:evenHBand="0" w:firstRowFirstColumn="0" w:firstRowLastColumn="0" w:lastRowFirstColumn="0" w:lastRowLastColumn="0"/>
+              <w:rPr>
+                <w:lang w:val="nl-NL"/>
+              </w:rPr>
+            </w:pPr>
+            <w:r>
+              <w:t>2923,333</w:t>
+            </w:r>
+          </w:p>
+        </w:tc>
+        <w:tc>
+          <w:tcPr>
+            <w:tcW w:w="1843" w:type="dxa"/>
+          </w:tcPr>
+          <w:p>
+            <w:pPr>
+              <w:cnfStyle w:val="000000100000" w:firstRow="0" w:lastRow="0" w:firstColumn="0" w:lastColumn="0" w:oddVBand="0" w:evenVBand="0" w:oddHBand="1" w:evenHBand="0" w:firstRowFirstColumn="0" w:firstRowLastColumn="0" w:lastRowFirstColumn="0" w:lastRowLastColumn="0"/>
+              <w:rPr>
+                <w:lang w:val="nl-NL"/>
+              </w:rPr>
+            </w:pPr>
+            <w:r>
+              <w:t>29387,667</w:t>
+            </w:r>
+          </w:p>
+        </w:tc>
+        <w:tc>
+          <w:tcPr>
+            <w:tcW w:w="1813" w:type="dxa"/>
+          </w:tcPr>
+          <w:p>
+            <w:pPr>
+              <w:cnfStyle w:val="000000100000" w:firstRow="0" w:lastRow="0" w:firstColumn="0" w:lastColumn="0" w:oddVBand="0" w:evenVBand="0" w:oddHBand="1" w:evenHBand="0" w:firstRowFirstColumn="0" w:firstRowLastColumn="0" w:lastRowFirstColumn="0" w:lastRowLastColumn="0"/>
+              <w:rPr>
+                <w:lang w:val="nl-NL"/>
+              </w:rPr>
+            </w:pPr>
+            <w:r>
+              <w:t>319414,333</w:t>
+            </w:r>
+          </w:p>
+        </w:tc>
+      </w:tr>
+    </w:tbl>
+    <w:p>
+      <w:pPr>
+        <w:rPr>
+          <w:lang w:val="nl-NL"/>
+        </w:rPr>
+      </w:pPr>
+      <w:r>
+        <w:rPr>
+          <w:noProof/>
+          <w:lang w:val="nl-NL"/>
+        </w:rPr>
+        <w:t xml:space="preserve">Zoals hier te zien is, is ADO.NET de snelste optie en daaropvolgend is </w:t>
+      </w:r>
+      <w:r>
+        <w:rPr>
+          <w:noProof/>
+          <w:lang w:val="nl-NL"/>
+        </w:rPr>
+        <w:t>Entity Framework</w:t>
+      </w:r>
+      <w:r>
+        <w:rPr>
+          <w:noProof/>
+          <w:lang w:val="nl-NL"/>
+        </w:rPr>
+        <w:t xml:space="preserve"> met als langzaamste </w:t>
+      </w:r>
+      <w:r>
+        <w:rPr>
+          <w:noProof/>
+          <w:lang w:val="nl-NL"/>
+        </w:rPr>
+        <w:t>NoSQL</w:t>
+      </w:r>
+      <w:r>
+        <w:rPr>
+          <w:noProof/>
+          <w:lang w:val="nl-NL"/>
+        </w:rPr>
+        <w:t xml:space="preserve">. </w:t>
+      </w:r>
+    </w:p>
+    <w:p>
+      <w:pPr>
+        <w:pStyle w:val="Heading2"/>
+        <w:rPr>
+          <w:lang w:val="nl-NL"/>
+        </w:rPr>
+      </w:pPr>
+      <w:r>
+        <w:rPr>
+          <w:lang w:val="nl-NL"/>
+        </w:rPr>
+        <w:t>Update</w:t>
+      </w:r>
+    </w:p>
+    <w:tbl>
+      <w:tblPr>
+        <w:tblStyle w:val="GridTable7Colorful-Accent6"/>
+        <w:tblW w:w="0" w:type="auto"/>
+        <w:tblLook w:val="04A0" w:firstRow="1" w:lastRow="0" w:firstColumn="1" w:lastColumn="0" w:noHBand="0" w:noVBand="1"/>
+      </w:tblPr>
+      <w:tblGrid>
+        <w:gridCol w:w="2660"/>
+        <w:gridCol w:w="1417"/>
+        <w:gridCol w:w="1843"/>
+        <w:gridCol w:w="1843"/>
+        <w:gridCol w:w="1813"/>
+      </w:tblGrid>
+      <w:tr>
+        <w:trPr>
+          <w:cnfStyle w:val="100000000000" w:firstRow="1" w:lastRow="0" w:firstColumn="0" w:lastColumn="0" w:oddVBand="0" w:evenVBand="0" w:oddHBand="0" w:evenHBand="0" w:firstRowFirstColumn="0" w:firstRowLastColumn="0" w:lastRowFirstColumn="0" w:lastRowLastColumn="0"/>
+        </w:trPr>
+        <w:tc>
+          <w:tcPr>
+            <w:cnfStyle w:val="001000000100" w:firstRow="0" w:lastRow="0" w:firstColumn="1" w:lastColumn="0" w:oddVBand="0" w:evenVBand="0" w:oddHBand="0" w:evenHBand="0" w:firstRowFirstColumn="1" w:firstRowLastColumn="0" w:lastRowFirstColumn="0" w:lastRowLastColumn="0"/>
+            <w:tcW w:w="2660" w:type="dxa"/>
+          </w:tcPr>
+          <w:p>
+            <w:pPr>
+              <w:rPr>
+                <w:lang w:val="nl-NL"/>
+              </w:rPr>
+            </w:pPr>
+            <w:r>
+              <w:rPr>
+                <w:lang w:val="nl-NL"/>
+              </w:rPr>
+              <w:t>Gemiddeld resultaat in MS</w:t>
+            </w:r>
+          </w:p>
+        </w:tc>
+        <w:tc>
+          <w:tcPr>
+            <w:tcW w:w="1417" w:type="dxa"/>
+          </w:tcPr>
+          <w:p>
+            <w:pPr>
+              <w:cnfStyle w:val="100000000000" w:firstRow="1" w:lastRow="0" w:firstColumn="0" w:lastColumn="0" w:oddVBand="0" w:evenVBand="0" w:oddHBand="0" w:evenHBand="0" w:firstRowFirstColumn="0" w:firstRowLastColumn="0" w:lastRowFirstColumn="0" w:lastRowLastColumn="0"/>
+              <w:rPr>
+                <w:lang w:val="nl-NL"/>
+              </w:rPr>
+            </w:pPr>
+            <w:r>
+              <w:rPr>
+                <w:lang w:val="nl-NL"/>
+              </w:rPr>
+              <w:t>1 rij</w:t>
+            </w:r>
+          </w:p>
+        </w:tc>
+        <w:tc>
+          <w:tcPr>
+            <w:tcW w:w="1843" w:type="dxa"/>
+          </w:tcPr>
+          <w:p>
+            <w:pPr>
+              <w:cnfStyle w:val="100000000000" w:firstRow="1" w:lastRow="0" w:firstColumn="0" w:lastColumn="0" w:oddVBand="0" w:evenVBand="0" w:oddHBand="0" w:evenHBand="0" w:firstRowFirstColumn="0" w:firstRowLastColumn="0" w:lastRowFirstColumn="0" w:lastRowLastColumn="0"/>
+              <w:rPr>
+                <w:lang w:val="nl-NL"/>
+              </w:rPr>
+            </w:pPr>
+            <w:r>
+              <w:rPr>
+                <w:lang w:val="nl-NL"/>
+              </w:rPr>
+              <w:t>100 rijen</w:t>
+            </w:r>
+          </w:p>
+        </w:tc>
+        <w:tc>
+          <w:tcPr>
+            <w:tcW w:w="1843" w:type="dxa"/>
+          </w:tcPr>
+          <w:p>
+            <w:pPr>
+              <w:cnfStyle w:val="100000000000" w:firstRow="1" w:lastRow="0" w:firstColumn="0" w:lastColumn="0" w:oddVBand="0" w:evenVBand="0" w:oddHBand="0" w:evenHBand="0" w:firstRowFirstColumn="0" w:firstRowLastColumn="0" w:lastRowFirstColumn="0" w:lastRowLastColumn="0"/>
+              <w:rPr>
+                <w:lang w:val="nl-NL"/>
+              </w:rPr>
+            </w:pPr>
+            <w:r>
+              <w:rPr>
+                <w:lang w:val="nl-NL"/>
+              </w:rPr>
+              <w:t>1000 rijen</w:t>
+            </w:r>
+          </w:p>
+        </w:tc>
+        <w:tc>
+          <w:tcPr>
+            <w:tcW w:w="1813" w:type="dxa"/>
+          </w:tcPr>
+          <w:p>
+            <w:pPr>
+              <w:cnfStyle w:val="100000000000" w:firstRow="1" w:lastRow="0" w:firstColumn="0" w:lastColumn="0" w:oddVBand="0" w:evenVBand="0" w:oddHBand="0" w:evenHBand="0" w:firstRowFirstColumn="0" w:firstRowLastColumn="0" w:lastRowFirstColumn="0" w:lastRowLastColumn="0"/>
+              <w:rPr>
+                <w:lang w:val="nl-NL"/>
+              </w:rPr>
+            </w:pPr>
+            <w:r>
+              <w:rPr>
+                <w:lang w:val="nl-NL"/>
+              </w:rPr>
+              <w:t>10000 rijen</w:t>
+            </w:r>
+          </w:p>
+        </w:tc>
+      </w:tr>
+      <w:tr>
+        <w:trPr>
+          <w:cnfStyle w:val="000000100000" w:firstRow="0" w:lastRow="0" w:firstColumn="0" w:lastColumn="0" w:oddVBand="0" w:evenVBand="0" w:oddHBand="1" w:evenHBand="0" w:firstRowFirstColumn="0" w:firstRowLastColumn="0" w:lastRowFirstColumn="0" w:lastRowLastColumn="0"/>
+        </w:trPr>
+        <w:tc>
+          <w:tcPr>
+            <w:cnfStyle w:val="001000000000" w:firstRow="0" w:lastRow="0" w:firstColumn="1" w:lastColumn="0" w:oddVBand="0" w:evenVBand="0" w:oddHBand="0" w:evenHBand="0" w:firstRowFirstColumn="0" w:firstRowLastColumn="0" w:lastRowFirstColumn="0" w:lastRowLastColumn="0"/>
+            <w:tcW w:w="2660" w:type="dxa"/>
+          </w:tcPr>
+          <w:p>
+            <w:pPr>
+              <w:rPr>
+                <w:lang w:val="nl-NL"/>
+              </w:rPr>
+            </w:pPr>
+            <w:r>
+              <w:rPr>
+                <w:lang w:val="nl-NL"/>
+              </w:rPr>
+              <w:t>ADO.NET</w:t>
+            </w:r>
+          </w:p>
+        </w:tc>
+        <w:tc>
+          <w:tcPr>
+            <w:tcW w:w="1417" w:type="dxa"/>
+          </w:tcPr>
+          <w:p>
+            <w:pPr>
+              <w:cnfStyle w:val="000000100000" w:firstRow="0" w:lastRow="0" w:firstColumn="0" w:lastColumn="0" w:oddVBand="0" w:evenVBand="0" w:oddHBand="1" w:evenHBand="0" w:firstRowFirstColumn="0" w:firstRowLastColumn="0" w:lastRowFirstColumn="0" w:lastRowLastColumn="0"/>
+              <w:rPr>
+                <w:lang w:val="nl-NL"/>
+              </w:rPr>
+            </w:pPr>
+            <w:r>
+              <w:rPr>
+                <w:lang w:val="nl-NL"/>
+              </w:rPr>
+              <w:t>1</w:t>
+            </w:r>
+            <w:r>
+              <w:rPr>
+                <w:lang w:val="nl-NL"/>
+              </w:rPr>
+              <w:t>,</w:t>
+            </w:r>
+            <w:r>
+              <w:rPr>
+                <w:lang w:val="nl-NL"/>
+              </w:rPr>
+              <w:t>333</w:t>
+            </w:r>
+          </w:p>
+        </w:tc>
+        <w:tc>
+          <w:tcPr>
+            <w:tcW w:w="1843" w:type="dxa"/>
+          </w:tcPr>
+          <w:p>
+            <w:pPr>
+              <w:cnfStyle w:val="000000100000" w:firstRow="0" w:lastRow="0" w:firstColumn="0" w:lastColumn="0" w:oddVBand="0" w:evenVBand="0" w:oddHBand="1" w:evenHBand="0" w:firstRowFirstColumn="0" w:firstRowLastColumn="0" w:lastRowFirstColumn="0" w:lastRowLastColumn="0"/>
+              <w:rPr>
+                <w:lang w:val="nl-NL"/>
+              </w:rPr>
+            </w:pPr>
+            <w:r>
+              <w:rPr>
+                <w:lang w:val="nl-NL"/>
+              </w:rPr>
+              <w:t>26</w:t>
+            </w:r>
+            <w:r>
+              <w:rPr>
+                <w:lang w:val="nl-NL"/>
+              </w:rPr>
+              <w:t>,</w:t>
+            </w:r>
+            <w:r>
+              <w:rPr>
+                <w:lang w:val="nl-NL"/>
+              </w:rPr>
+              <w:t>667</w:t>
+            </w:r>
+          </w:p>
+        </w:tc>
+        <w:tc>
+          <w:tcPr>
+            <w:tcW w:w="1843" w:type="dxa"/>
+          </w:tcPr>
+          <w:p>
+            <w:pPr>
+              <w:cnfStyle w:val="000000100000" w:firstRow="0" w:lastRow="0" w:firstColumn="0" w:lastColumn="0" w:oddVBand="0" w:evenVBand="0" w:oddHBand="1" w:evenHBand="0" w:firstRowFirstColumn="0" w:firstRowLastColumn="0" w:lastRowFirstColumn="0" w:lastRowLastColumn="0"/>
+              <w:rPr>
+                <w:lang w:val="nl-NL"/>
+              </w:rPr>
+            </w:pPr>
+            <w:r>
+              <w:rPr>
+                <w:lang w:val="nl-NL"/>
+              </w:rPr>
+              <w:t>198</w:t>
+            </w:r>
+            <w:r>
+              <w:rPr>
+                <w:lang w:val="nl-NL"/>
+              </w:rPr>
+              <w:t>,</w:t>
+            </w:r>
+            <w:r>
+              <w:rPr>
+                <w:lang w:val="nl-NL"/>
+              </w:rPr>
+              <w:t>667</w:t>
+            </w:r>
+          </w:p>
+        </w:tc>
+        <w:tc>
+          <w:tcPr>
+            <w:tcW w:w="1813" w:type="dxa"/>
+          </w:tcPr>
+          <w:p>
+            <w:pPr>
+              <w:cnfStyle w:val="000000100000" w:firstRow="0" w:lastRow="0" w:firstColumn="0" w:lastColumn="0" w:oddVBand="0" w:evenVBand="0" w:oddHBand="1" w:evenHBand="0" w:firstRowFirstColumn="0" w:firstRowLastColumn="0" w:lastRowFirstColumn="0" w:lastRowLastColumn="0"/>
+              <w:rPr>
+                <w:lang w:val="nl-NL"/>
+              </w:rPr>
+            </w:pPr>
+            <w:r>
+              <w:rPr>
+                <w:lang w:val="nl-NL"/>
+              </w:rPr>
+              <w:t>1893</w:t>
+            </w:r>
+            <w:r>
+              <w:rPr>
+                <w:lang w:val="nl-NL"/>
+              </w:rPr>
+              <w:t>,</w:t>
+            </w:r>
+            <w:r>
+              <w:rPr>
+                <w:lang w:val="nl-NL"/>
+              </w:rPr>
+              <w:t>667</w:t>
+            </w:r>
+          </w:p>
+        </w:tc>
+      </w:tr>
+      <w:tr>
+        <w:tc>
+          <w:tcPr>
+            <w:cnfStyle w:val="001000000000" w:firstRow="0" w:lastRow="0" w:firstColumn="1" w:lastColumn="0" w:oddVBand="0" w:evenVBand="0" w:oddHBand="0" w:evenHBand="0" w:firstRowFirstColumn="0" w:firstRowLastColumn="0" w:lastRowFirstColumn="0" w:lastRowLastColumn="0"/>
+            <w:tcW w:w="2660" w:type="dxa"/>
+          </w:tcPr>
+          <w:p>
+            <w:pPr>
+              <w:rPr>
+                <w:lang w:val="nl-NL"/>
+              </w:rPr>
+            </w:pPr>
+            <w:r>
+              <w:rPr>
+                <w:lang w:val="nl-NL"/>
+              </w:rPr>
+              <w:t>Entity Framework</w:t>
+            </w:r>
+          </w:p>
+        </w:tc>
+        <w:tc>
+          <w:tcPr>
+            <w:tcW w:w="1417" w:type="dxa"/>
+          </w:tcPr>
+          <w:p>
+            <w:pPr>
+              <w:cnfStyle w:val="000000000000" w:firstRow="0" w:lastRow="0" w:firstColumn="0" w:lastColumn="0" w:oddVBand="0" w:evenVBand="0" w:oddHBand="0" w:evenHBand="0" w:firstRowFirstColumn="0" w:firstRowLastColumn="0" w:lastRowFirstColumn="0" w:lastRowLastColumn="0"/>
+              <w:rPr>
+                <w:lang w:val="nl-NL"/>
+              </w:rPr>
+            </w:pPr>
+            <w:r>
+              <w:t>50,667</w:t>
+            </w:r>
+          </w:p>
+        </w:tc>
+        <w:tc>
+          <w:tcPr>
+            <w:tcW w:w="1843" w:type="dxa"/>
+          </w:tcPr>
+          <w:p>
+            <w:pPr>
+              <w:cnfStyle w:val="000000000000" w:firstRow="0" w:lastRow="0" w:firstColumn="0" w:lastColumn="0" w:oddVBand="0" w:evenVBand="0" w:oddHBand="0" w:evenHBand="0" w:firstRowFirstColumn="0" w:firstRowLastColumn="0" w:lastRowFirstColumn="0" w:lastRowLastColumn="0"/>
+              <w:rPr>
+                <w:lang w:val="nl-NL"/>
+              </w:rPr>
+            </w:pPr>
+            <w:r>
+              <w:t>205,333</w:t>
+            </w:r>
+          </w:p>
+        </w:tc>
+        <w:tc>
+          <w:tcPr>
+            <w:tcW w:w="1843" w:type="dxa"/>
+          </w:tcPr>
+          <w:p>
+            <w:pPr>
+              <w:cnfStyle w:val="000000000000" w:firstRow="0" w:lastRow="0" w:firstColumn="0" w:lastColumn="0" w:oddVBand="0" w:evenVBand="0" w:oddHBand="0" w:evenHBand="0" w:firstRowFirstColumn="0" w:firstRowLastColumn="0" w:lastRowFirstColumn="0" w:lastRowLastColumn="0"/>
+              <w:rPr>
+                <w:lang w:val="nl-NL"/>
+              </w:rPr>
+            </w:pPr>
+            <w:r>
+              <w:t>1802,333</w:t>
+            </w:r>
+          </w:p>
+        </w:tc>
+        <w:tc>
+          <w:tcPr>
+            <w:tcW w:w="1813" w:type="dxa"/>
+          </w:tcPr>
+          <w:p>
+            <w:pPr>
+              <w:cnfStyle w:val="000000000000" w:firstRow="0" w:lastRow="0" w:firstColumn="0" w:lastColumn="0" w:oddVBand="0" w:evenVBand="0" w:oddHBand="0" w:evenHBand="0" w:firstRowFirstColumn="0" w:firstRowLastColumn="0" w:lastRowFirstColumn="0" w:lastRowLastColumn="0"/>
+              <w:rPr>
+                <w:lang w:val="nl-NL"/>
+              </w:rPr>
+            </w:pPr>
+            <w:r>
+              <w:t>16411</w:t>
+            </w:r>
+          </w:p>
+        </w:tc>
+      </w:tr>
+      <w:tr>
+        <w:trPr>
+          <w:cnfStyle w:val="000000100000" w:firstRow="0" w:lastRow="0" w:firstColumn="0" w:lastColumn="0" w:oddVBand="0" w:evenVBand="0" w:oddHBand="1" w:evenHBand="0" w:firstRowFirstColumn="0" w:firstRowLastColumn="0" w:lastRowFirstColumn="0" w:lastRowLastColumn="0"/>
+        </w:trPr>
+        <w:tc>
+          <w:tcPr>
+            <w:cnfStyle w:val="001000000000" w:firstRow="0" w:lastRow="0" w:firstColumn="1" w:lastColumn="0" w:oddVBand="0" w:evenVBand="0" w:oddHBand="0" w:evenHBand="0" w:firstRowFirstColumn="0" w:firstRowLastColumn="0" w:lastRowFirstColumn="0" w:lastRowLastColumn="0"/>
+            <w:tcW w:w="2660" w:type="dxa"/>
+          </w:tcPr>
+          <w:p>
+            <w:pPr>
+              <w:rPr>
+                <w:lang w:val="nl-NL"/>
+              </w:rPr>
+            </w:pPr>
+            <w:r>
+              <w:rPr>
+                <w:lang w:val="nl-NL"/>
+              </w:rPr>
+              <w:t>NoSQL</w:t>
+            </w:r>
+          </w:p>
+        </w:tc>
+        <w:tc>
+          <w:tcPr>
+            <w:tcW w:w="1417" w:type="dxa"/>
+          </w:tcPr>
+          <w:p>
+            <w:pPr>
+              <w:cnfStyle w:val="000000100000" w:firstRow="0" w:lastRow="0" w:firstColumn="0" w:lastColumn="0" w:oddVBand="0" w:evenVBand="0" w:oddHBand="1" w:evenHBand="0" w:firstRowFirstColumn="0" w:firstRowLastColumn="0" w:lastRowFirstColumn="0" w:lastRowLastColumn="0"/>
+              <w:rPr>
+                <w:lang w:val="nl-NL"/>
+              </w:rPr>
+            </w:pPr>
+            <w:r>
+              <w:t>74</w:t>
+            </w:r>
+          </w:p>
+        </w:tc>
+        <w:tc>
+          <w:tcPr>
+            <w:tcW w:w="1843" w:type="dxa"/>
+          </w:tcPr>
+          <w:p>
+            <w:pPr>
+              <w:cnfStyle w:val="000000100000" w:firstRow="0" w:lastRow="0" w:firstColumn="0" w:lastColumn="0" w:oddVBand="0" w:evenVBand="0" w:oddHBand="1" w:evenHBand="0" w:firstRowFirstColumn="0" w:firstRowLastColumn="0" w:lastRowFirstColumn="0" w:lastRowLastColumn="0"/>
+              <w:rPr>
+                <w:lang w:val="nl-NL"/>
+              </w:rPr>
+            </w:pPr>
+            <w:r>
+              <w:t>2997,667</w:t>
+            </w:r>
+          </w:p>
+        </w:tc>
+        <w:tc>
+          <w:tcPr>
+            <w:tcW w:w="1843" w:type="dxa"/>
+          </w:tcPr>
+          <w:p>
+            <w:pPr>
+              <w:cnfStyle w:val="000000100000" w:firstRow="0" w:lastRow="0" w:firstColumn="0" w:lastColumn="0" w:oddVBand="0" w:evenVBand="0" w:oddHBand="1" w:evenHBand="0" w:firstRowFirstColumn="0" w:firstRowLastColumn="0" w:lastRowFirstColumn="0" w:lastRowLastColumn="0"/>
+              <w:rPr>
+                <w:lang w:val="nl-NL"/>
+              </w:rPr>
+            </w:pPr>
+            <w:r>
+              <w:t>30012,333</w:t>
+            </w:r>
+          </w:p>
+        </w:tc>
+        <w:tc>
+          <w:tcPr>
+            <w:tcW w:w="1813" w:type="dxa"/>
+          </w:tcPr>
+          <w:p>
+            <w:pPr>
+              <w:cnfStyle w:val="000000100000" w:firstRow="0" w:lastRow="0" w:firstColumn="0" w:lastColumn="0" w:oddVBand="0" w:evenVBand="0" w:oddHBand="1" w:evenHBand="0" w:firstRowFirstColumn="0" w:firstRowLastColumn="0" w:lastRowFirstColumn="0" w:lastRowLastColumn="0"/>
+              <w:rPr>
+                <w:lang w:val="nl-NL"/>
+              </w:rPr>
+            </w:pPr>
+            <w:r>
+              <w:t>328617,333</w:t>
+            </w:r>
+          </w:p>
+        </w:tc>
+      </w:tr>
+    </w:tbl>
+    <w:p>
+      <w:pPr>
+        <w:rPr>
+          <w:lang w:val="nl-NL"/>
+        </w:rPr>
+      </w:pPr>
+      <w:r>
+        <w:rPr>
+          <w:lang w:val="nl-NL"/>
+        </w:rPr>
+        <w:br/>
+      </w:r>
+      <w:r>
+        <w:rPr>
+          <w:noProof/>
+          <w:lang w:val="nl-NL"/>
+        </w:rPr>
+        <w:t xml:space="preserve">Zoals hier te zien is, is ADO.NET de snelste optie en daaropvolgend is Entity Framework met als langzaamste NoSQL. </w:t>
+      </w:r>
+    </w:p>
+    <w:p>
+      <w:pPr>
+        <w:pStyle w:val="Heading2"/>
+        <w:rPr>
+          <w:lang w:val="nl-NL"/>
+        </w:rPr>
+      </w:pPr>
+      <w:r>
+        <w:rPr>
+          <w:lang w:val="nl-NL"/>
+        </w:rPr>
+        <w:t>Delete</w:t>
+      </w:r>
+    </w:p>
+    <w:tbl>
+      <w:tblPr>
+        <w:tblStyle w:val="GridTable7Colorful-Accent6"/>
+        <w:tblW w:w="0" w:type="auto"/>
+        <w:tblLook w:val="04A0" w:firstRow="1" w:lastRow="0" w:firstColumn="1" w:lastColumn="0" w:noHBand="0" w:noVBand="1"/>
+      </w:tblPr>
+      <w:tblGrid>
+        <w:gridCol w:w="2660"/>
+        <w:gridCol w:w="1417"/>
+        <w:gridCol w:w="1843"/>
+        <w:gridCol w:w="1843"/>
+        <w:gridCol w:w="1813"/>
+      </w:tblGrid>
+      <w:tr>
+        <w:trPr>
+          <w:cnfStyle w:val="100000000000" w:firstRow="1" w:lastRow="0" w:firstColumn="0" w:lastColumn="0" w:oddVBand="0" w:evenVBand="0" w:oddHBand="0" w:evenHBand="0" w:firstRowFirstColumn="0" w:firstRowLastColumn="0" w:lastRowFirstColumn="0" w:lastRowLastColumn="0"/>
+        </w:trPr>
+        <w:tc>
+          <w:tcPr>
+            <w:cnfStyle w:val="001000000100" w:firstRow="0" w:lastRow="0" w:firstColumn="1" w:lastColumn="0" w:oddVBand="0" w:evenVBand="0" w:oddHBand="0" w:evenHBand="0" w:firstRowFirstColumn="1" w:firstRowLastColumn="0" w:lastRowFirstColumn="0" w:lastRowLastColumn="0"/>
+            <w:tcW w:w="2660" w:type="dxa"/>
+          </w:tcPr>
+          <w:p>
+            <w:pPr>
+              <w:rPr>
+                <w:lang w:val="nl-NL"/>
+              </w:rPr>
+            </w:pPr>
+            <w:r>
+              <w:rPr>
+                <w:lang w:val="nl-NL"/>
+              </w:rPr>
+              <w:t>Gemiddeld resultaat in MS</w:t>
+            </w:r>
+          </w:p>
+        </w:tc>
+        <w:tc>
+          <w:tcPr>
+            <w:tcW w:w="1417" w:type="dxa"/>
+          </w:tcPr>
+          <w:p>
+            <w:pPr>
+              <w:cnfStyle w:val="100000000000" w:firstRow="1" w:lastRow="0" w:firstColumn="0" w:lastColumn="0" w:oddVBand="0" w:evenVBand="0" w:oddHBand="0" w:evenHBand="0" w:firstRowFirstColumn="0" w:firstRowLastColumn="0" w:lastRowFirstColumn="0" w:lastRowLastColumn="0"/>
+              <w:rPr>
+                <w:lang w:val="nl-NL"/>
+              </w:rPr>
+            </w:pPr>
+            <w:r>
+              <w:rPr>
+                <w:lang w:val="nl-NL"/>
+              </w:rPr>
+              <w:t>1 rij</w:t>
+            </w:r>
+          </w:p>
+        </w:tc>
+        <w:tc>
+          <w:tcPr>
+            <w:tcW w:w="1843" w:type="dxa"/>
+          </w:tcPr>
+          <w:p>
+            <w:pPr>
+              <w:cnfStyle w:val="100000000000" w:firstRow="1" w:lastRow="0" w:firstColumn="0" w:lastColumn="0" w:oddVBand="0" w:evenVBand="0" w:oddHBand="0" w:evenHBand="0" w:firstRowFirstColumn="0" w:firstRowLastColumn="0" w:lastRowFirstColumn="0" w:lastRowLastColumn="0"/>
+              <w:rPr>
+                <w:lang w:val="nl-NL"/>
+              </w:rPr>
+            </w:pPr>
+            <w:r>
+              <w:rPr>
+                <w:lang w:val="nl-NL"/>
+              </w:rPr>
+              <w:t>100 rijen</w:t>
+            </w:r>
+          </w:p>
+        </w:tc>
+        <w:tc>
+          <w:tcPr>
+            <w:tcW w:w="1843" w:type="dxa"/>
+          </w:tcPr>
+          <w:p>
+            <w:pPr>
+              <w:cnfStyle w:val="100000000000" w:firstRow="1" w:lastRow="0" w:firstColumn="0" w:lastColumn="0" w:oddVBand="0" w:evenVBand="0" w:oddHBand="0" w:evenHBand="0" w:firstRowFirstColumn="0" w:firstRowLastColumn="0" w:lastRowFirstColumn="0" w:lastRowLastColumn="0"/>
+              <w:rPr>
+                <w:lang w:val="nl-NL"/>
+              </w:rPr>
+            </w:pPr>
+            <w:r>
+              <w:rPr>
+                <w:lang w:val="nl-NL"/>
+              </w:rPr>
+              <w:t>1000 rijen</w:t>
+            </w:r>
+          </w:p>
+        </w:tc>
+        <w:tc>
+          <w:tcPr>
+            <w:tcW w:w="1813" w:type="dxa"/>
+          </w:tcPr>
+          <w:p>
+            <w:pPr>
+              <w:cnfStyle w:val="100000000000" w:firstRow="1" w:lastRow="0" w:firstColumn="0" w:lastColumn="0" w:oddVBand="0" w:evenVBand="0" w:oddHBand="0" w:evenHBand="0" w:firstRowFirstColumn="0" w:firstRowLastColumn="0" w:lastRowFirstColumn="0" w:lastRowLastColumn="0"/>
+              <w:rPr>
+                <w:lang w:val="nl-NL"/>
+              </w:rPr>
+            </w:pPr>
+            <w:r>
+              <w:rPr>
+                <w:lang w:val="nl-NL"/>
+              </w:rPr>
+              <w:t>10000 rijen</w:t>
+            </w:r>
+          </w:p>
+        </w:tc>
+      </w:tr>
+      <w:tr>
+        <w:trPr>
+          <w:cnfStyle w:val="000000100000" w:firstRow="0" w:lastRow="0" w:firstColumn="0" w:lastColumn="0" w:oddVBand="0" w:evenVBand="0" w:oddHBand="1" w:evenHBand="0" w:firstRowFirstColumn="0" w:firstRowLastColumn="0" w:lastRowFirstColumn="0" w:lastRowLastColumn="0"/>
+        </w:trPr>
+        <w:tc>
+          <w:tcPr>
+            <w:cnfStyle w:val="001000000000" w:firstRow="0" w:lastRow="0" w:firstColumn="1" w:lastColumn="0" w:oddVBand="0" w:evenVBand="0" w:oddHBand="0" w:evenHBand="0" w:firstRowFirstColumn="0" w:firstRowLastColumn="0" w:lastRowFirstColumn="0" w:lastRowLastColumn="0"/>
+            <w:tcW w:w="2660" w:type="dxa"/>
+          </w:tcPr>
+          <w:p>
+            <w:pPr>
+              <w:rPr>
+                <w:lang w:val="nl-NL"/>
+              </w:rPr>
+            </w:pPr>
+            <w:r>
+              <w:rPr>
+                <w:lang w:val="nl-NL"/>
+              </w:rPr>
+              <w:t>ADO.NET</w:t>
+            </w:r>
+          </w:p>
+        </w:tc>
+        <w:tc>
+          <w:tcPr>
+            <w:tcW w:w="1417" w:type="dxa"/>
+          </w:tcPr>
+          <w:p>
+            <w:pPr>
+              <w:cnfStyle w:val="000000100000" w:firstRow="0" w:lastRow="0" w:firstColumn="0" w:lastColumn="0" w:oddVBand="0" w:evenVBand="0" w:oddHBand="1" w:evenHBand="0" w:firstRowFirstColumn="0" w:firstRowLastColumn="0" w:lastRowFirstColumn="0" w:lastRowLastColumn="0"/>
+              <w:rPr>
+                <w:lang w:val="nl-NL"/>
+              </w:rPr>
+            </w:pPr>
+            <w:r>
+              <w:rPr>
+                <w:lang w:val="nl-NL"/>
+              </w:rPr>
+              <w:t>11</w:t>
+            </w:r>
+            <w:r>
+              <w:rPr>
+                <w:lang w:val="nl-NL"/>
+              </w:rPr>
+              <w:t>,</w:t>
+            </w:r>
+            <w:r>
+              <w:rPr>
+                <w:lang w:val="nl-NL"/>
+              </w:rPr>
+              <w:t>333</w:t>
+            </w:r>
+          </w:p>
+        </w:tc>
+        <w:tc>
+          <w:tcPr>
+            <w:tcW w:w="1843" w:type="dxa"/>
+          </w:tcPr>
+          <w:p>
+            <w:pPr>
+              <w:cnfStyle w:val="000000100000" w:firstRow="0" w:lastRow="0" w:firstColumn="0" w:lastColumn="0" w:oddVBand="0" w:evenVBand="0" w:oddHBand="1" w:evenHBand="0" w:firstRowFirstColumn="0" w:firstRowLastColumn="0" w:lastRowFirstColumn="0" w:lastRowLastColumn="0"/>
+              <w:rPr>
+                <w:lang w:val="nl-NL"/>
+              </w:rPr>
+            </w:pPr>
+            <w:r>
+              <w:rPr>
+                <w:lang w:val="nl-NL"/>
+              </w:rPr>
+              <w:t>23</w:t>
+            </w:r>
+            <w:r>
+              <w:rPr>
+                <w:lang w:val="nl-NL"/>
+              </w:rPr>
+              <w:t>,</w:t>
+            </w:r>
+            <w:r>
+              <w:rPr>
+                <w:lang w:val="nl-NL"/>
+              </w:rPr>
+              <w:t>667</w:t>
+            </w:r>
+          </w:p>
+        </w:tc>
+        <w:tc>
+          <w:tcPr>
+            <w:tcW w:w="1843" w:type="dxa"/>
+          </w:tcPr>
+          <w:p>
+            <w:pPr>
+              <w:cnfStyle w:val="000000100000" w:firstRow="0" w:lastRow="0" w:firstColumn="0" w:lastColumn="0" w:oddVBand="0" w:evenVBand="0" w:oddHBand="1" w:evenHBand="0" w:firstRowFirstColumn="0" w:firstRowLastColumn="0" w:lastRowFirstColumn="0" w:lastRowLastColumn="0"/>
+              <w:rPr>
+                <w:lang w:val="nl-NL"/>
+              </w:rPr>
+            </w:pPr>
+            <w:r>
+              <w:rPr>
+                <w:lang w:val="nl-NL"/>
+              </w:rPr>
+              <w:t>342</w:t>
+            </w:r>
+            <w:r>
+              <w:rPr>
+                <w:lang w:val="nl-NL"/>
+              </w:rPr>
+              <w:t>,</w:t>
+            </w:r>
+            <w:r>
+              <w:rPr>
+                <w:lang w:val="nl-NL"/>
+              </w:rPr>
+              <w:t>667</w:t>
+            </w:r>
+          </w:p>
+        </w:tc>
+        <w:tc>
+          <w:tcPr>
+            <w:tcW w:w="1813" w:type="dxa"/>
+          </w:tcPr>
+          <w:p>
+            <w:pPr>
+              <w:cnfStyle w:val="000000100000" w:firstRow="0" w:lastRow="0" w:firstColumn="0" w:lastColumn="0" w:oddVBand="0" w:evenVBand="0" w:oddHBand="1" w:evenHBand="0" w:firstRowFirstColumn="0" w:firstRowLastColumn="0" w:lastRowFirstColumn="0" w:lastRowLastColumn="0"/>
+              <w:rPr>
+                <w:lang w:val="nl-NL"/>
+              </w:rPr>
+            </w:pPr>
+            <w:r>
+              <w:rPr>
+                <w:lang w:val="nl-NL"/>
+              </w:rPr>
+              <w:t>9635</w:t>
+            </w:r>
+            <w:r>
+              <w:rPr>
+                <w:lang w:val="nl-NL"/>
+              </w:rPr>
+              <w:t>,</w:t>
+            </w:r>
+            <w:r>
+              <w:rPr>
+                <w:lang w:val="nl-NL"/>
+              </w:rPr>
+              <w:t>667</w:t>
+            </w:r>
+          </w:p>
+        </w:tc>
+      </w:tr>
+      <w:tr>
+        <w:tc>
+          <w:tcPr>
+            <w:cnfStyle w:val="001000000000" w:firstRow="0" w:lastRow="0" w:firstColumn="1" w:lastColumn="0" w:oddVBand="0" w:evenVBand="0" w:oddHBand="0" w:evenHBand="0" w:firstRowFirstColumn="0" w:firstRowLastColumn="0" w:lastRowFirstColumn="0" w:lastRowLastColumn="0"/>
+            <w:tcW w:w="2660" w:type="dxa"/>
+          </w:tcPr>
+          <w:p>
+            <w:pPr>
+              <w:rPr>
+                <w:lang w:val="nl-NL"/>
+              </w:rPr>
+            </w:pPr>
+            <w:r>
+              <w:rPr>
+                <w:lang w:val="nl-NL"/>
+              </w:rPr>
+              <w:t>Entity Framework</w:t>
+            </w:r>
+          </w:p>
+        </w:tc>
+        <w:tc>
+          <w:tcPr>
+            <w:tcW w:w="1417" w:type="dxa"/>
+          </w:tcPr>
+          <w:p>
+            <w:pPr>
+              <w:cnfStyle w:val="000000000000" w:firstRow="0" w:lastRow="0" w:firstColumn="0" w:lastColumn="0" w:oddVBand="0" w:evenVBand="0" w:oddHBand="0" w:evenHBand="0" w:firstRowFirstColumn="0" w:firstRowLastColumn="0" w:lastRowFirstColumn="0" w:lastRowLastColumn="0"/>
+              <w:rPr>
+                <w:lang w:val="nl-NL"/>
+              </w:rPr>
+            </w:pPr>
+            <w:r>
+              <w:t>3</w:t>
+            </w:r>
+          </w:p>
+        </w:tc>
+        <w:tc>
+          <w:tcPr>
+            <w:tcW w:w="1843" w:type="dxa"/>
+          </w:tcPr>
+          <w:p>
+            <w:pPr>
+              <w:cnfStyle w:val="000000000000" w:firstRow="0" w:lastRow="0" w:firstColumn="0" w:lastColumn="0" w:oddVBand="0" w:evenVBand="0" w:oddHBand="0" w:evenHBand="0" w:firstRowFirstColumn="0" w:firstRowLastColumn="0" w:lastRowFirstColumn="0" w:lastRowLastColumn="0"/>
+              <w:rPr>
+                <w:lang w:val="nl-NL"/>
+              </w:rPr>
+            </w:pPr>
+            <w:r>
+              <w:t>38</w:t>
+            </w:r>
+          </w:p>
+        </w:tc>
+        <w:tc>
+          <w:tcPr>
+            <w:tcW w:w="1843" w:type="dxa"/>
+          </w:tcPr>
+          <w:p>
+            <w:pPr>
+              <w:cnfStyle w:val="000000000000" w:firstRow="0" w:lastRow="0" w:firstColumn="0" w:lastColumn="0" w:oddVBand="0" w:evenVBand="0" w:oddHBand="0" w:evenHBand="0" w:firstRowFirstColumn="0" w:firstRowLastColumn="0" w:lastRowFirstColumn="0" w:lastRowLastColumn="0"/>
+              <w:rPr>
+                <w:lang w:val="nl-NL"/>
+              </w:rPr>
+            </w:pPr>
+            <w:r>
+              <w:t>365,667</w:t>
+            </w:r>
+          </w:p>
+        </w:tc>
+        <w:tc>
+          <w:tcPr>
+            <w:tcW w:w="1813" w:type="dxa"/>
+          </w:tcPr>
+          <w:p>
+            <w:pPr>
+              <w:cnfStyle w:val="000000000000" w:firstRow="0" w:lastRow="0" w:firstColumn="0" w:lastColumn="0" w:oddVBand="0" w:evenVBand="0" w:oddHBand="0" w:evenHBand="0" w:firstRowFirstColumn="0" w:firstRowLastColumn="0" w:lastRowFirstColumn="0" w:lastRowLastColumn="0"/>
+              <w:rPr>
+                <w:lang w:val="nl-NL"/>
+              </w:rPr>
+            </w:pPr>
+            <w:r>
+              <w:t>3641,333</w:t>
+            </w:r>
+          </w:p>
+        </w:tc>
+      </w:tr>
+      <w:tr>
+        <w:trPr>
+          <w:cnfStyle w:val="000000100000" w:firstRow="0" w:lastRow="0" w:firstColumn="0" w:lastColumn="0" w:oddVBand="0" w:evenVBand="0" w:oddHBand="1" w:evenHBand="0" w:firstRowFirstColumn="0" w:firstRowLastColumn="0" w:lastRowFirstColumn="0" w:lastRowLastColumn="0"/>
+        </w:trPr>
+        <w:tc>
+          <w:tcPr>
+            <w:cnfStyle w:val="001000000000" w:firstRow="0" w:lastRow="0" w:firstColumn="1" w:lastColumn="0" w:oddVBand="0" w:evenVBand="0" w:oddHBand="0" w:evenHBand="0" w:firstRowFirstColumn="0" w:firstRowLastColumn="0" w:lastRowFirstColumn="0" w:lastRowLastColumn="0"/>
+            <w:tcW w:w="2660" w:type="dxa"/>
+          </w:tcPr>
+          <w:p>
+            <w:pPr>
+              <w:rPr>
+                <w:lang w:val="nl-NL"/>
+              </w:rPr>
+            </w:pPr>
+            <w:r>
+              <w:rPr>
+                <w:lang w:val="nl-NL"/>
+              </w:rPr>
+              <w:t>NoSQL</w:t>
+            </w:r>
+          </w:p>
+        </w:tc>
+        <w:tc>
+          <w:tcPr>
+            <w:tcW w:w="1417" w:type="dxa"/>
+          </w:tcPr>
+          <w:p>
+            <w:pPr>
+              <w:cnfStyle w:val="000000100000" w:firstRow="0" w:lastRow="0" w:firstColumn="0" w:lastColumn="0" w:oddVBand="0" w:evenVBand="0" w:oddHBand="1" w:evenHBand="0" w:firstRowFirstColumn="0" w:firstRowLastColumn="0" w:lastRowFirstColumn="0" w:lastRowLastColumn="0"/>
+              <w:rPr>
+                <w:lang w:val="nl-NL"/>
+              </w:rPr>
+            </w:pPr>
+            <w:r>
+              <w:t>32,667</w:t>
+            </w:r>
+          </w:p>
+        </w:tc>
+        <w:tc>
+          <w:tcPr>
+            <w:tcW w:w="1843" w:type="dxa"/>
+          </w:tcPr>
+          <w:p>
+            <w:pPr>
+              <w:cnfStyle w:val="000000100000" w:firstRow="0" w:lastRow="0" w:firstColumn="0" w:lastColumn="0" w:oddVBand="0" w:evenVBand="0" w:oddHBand="1" w:evenHBand="0" w:firstRowFirstColumn="0" w:firstRowLastColumn="0" w:lastRowFirstColumn="0" w:lastRowLastColumn="0"/>
+              <w:rPr>
+                <w:lang w:val="nl-NL"/>
+              </w:rPr>
+            </w:pPr>
+            <w:r>
+              <w:t>2921,667</w:t>
+            </w:r>
+          </w:p>
+        </w:tc>
+        <w:tc>
+          <w:tcPr>
+            <w:tcW w:w="1843" w:type="dxa"/>
+          </w:tcPr>
+          <w:p>
+            <w:pPr>
+              <w:cnfStyle w:val="000000100000" w:firstRow="0" w:lastRow="0" w:firstColumn="0" w:lastColumn="0" w:oddVBand="0" w:evenVBand="0" w:oddHBand="1" w:evenHBand="0" w:firstRowFirstColumn="0" w:firstRowLastColumn="0" w:lastRowFirstColumn="0" w:lastRowLastColumn="0"/>
+              <w:rPr>
+                <w:lang w:val="nl-NL"/>
+              </w:rPr>
+            </w:pPr>
+            <w:r>
+              <w:t>29425,667</w:t>
+            </w:r>
+          </w:p>
+        </w:tc>
+        <w:tc>
+          <w:tcPr>
+            <w:tcW w:w="1813" w:type="dxa"/>
+          </w:tcPr>
+          <w:p>
+            <w:pPr>
+              <w:cnfStyle w:val="000000100000" w:firstRow="0" w:lastRow="0" w:firstColumn="0" w:lastColumn="0" w:oddVBand="0" w:evenVBand="0" w:oddHBand="1" w:evenHBand="0" w:firstRowFirstColumn="0" w:firstRowLastColumn="0" w:lastRowFirstColumn="0" w:lastRowLastColumn="0"/>
+              <w:rPr>
+                <w:lang w:val="nl-NL"/>
+              </w:rPr>
+            </w:pPr>
+            <w:r>
+              <w:t>296272,333</w:t>
+            </w:r>
+          </w:p>
+        </w:tc>
+      </w:tr>
+    </w:tbl>
+    <w:p>
+      <w:pPr>
+        <w:rPr>
+          <w:noProof/>
+          <w:lang w:val="nl-NL"/>
+        </w:rPr>
+      </w:pPr>
+      <w:r>
+        <w:rPr>
+          <w:noProof/>
+          <w:lang w:val="nl-NL"/>
+        </w:rPr>
+        <w:t xml:space="preserve">Zoals hier te zien is, is ADO.NET </w:t>
+      </w:r>
+      <w:r>
+        <w:rPr>
+          <w:noProof/>
+          <w:lang w:val="nl-NL"/>
+        </w:rPr>
+        <w:t xml:space="preserve">weer </w:t>
+      </w:r>
+      <w:r>
+        <w:rPr>
+          <w:noProof/>
+          <w:lang w:val="nl-NL"/>
+        </w:rPr>
+        <w:t xml:space="preserve">de snelste optie </w:t>
+      </w:r>
+      <w:r>
+        <w:rPr>
+          <w:noProof/>
+          <w:lang w:val="nl-NL"/>
+        </w:rPr>
+        <w:t>met</w:t>
+      </w:r>
+      <w:r>
+        <w:rPr>
+          <w:noProof/>
+          <w:lang w:val="nl-NL"/>
+        </w:rPr>
+        <w:t xml:space="preserve"> daaropvolgend is Entity Framework met als langzaamste NoSQL. </w:t>
+      </w:r>
+    </w:p>
+    <w:p>
+      <w:pPr>
+        <w:rPr>
+          <w:noProof/>
+          <w:lang w:val="nl-NL"/>
+        </w:rPr>
+      </w:pPr>
+      <w:r>
+        <w:rPr>
+          <w:noProof/>
+          <w:lang w:val="nl-NL"/>
+        </w:rPr>
+        <w:br w:type="page"/>
+      </w:r>
+    </w:p>
+    <w:p>
+      <w:pPr>
+        <w:pStyle w:val="Heading1"/>
+        <w:rPr>
+          <w:lang w:val="nl-NL"/>
+        </w:rPr>
+      </w:pPr>
+      <w:bookmarkStart w:id="5" w:name="_Toc74659088"/>
+      <w:r>
+        <w:rPr>
+          <w:lang w:val="nl-NL"/>
+        </w:rPr>
+        <w:lastRenderedPageBreak/>
+        <w:t>Conclusie</w:t>
+      </w:r>
+    </w:p>
+    <w:p>
+      <w:pPr>
+        <w:rPr>
+          <w:lang w:val="nl-NL"/>
+        </w:rPr>
+      </w:pPr>
+      <w:r>
+        <w:rPr>
+          <w:lang w:val="nl-NL"/>
+        </w:rPr>
+        <w:t>In dit hoofdstuk word</w:t>
+      </w:r>
+      <w:r>
+        <w:rPr>
+          <w:lang w:val="nl-NL"/>
+        </w:rPr>
+        <w:t>t een conclusie getrokken aan de hand van de eerder besproken resultaten.</w:t>
+      </w:r>
+      <w:r>
+        <w:rPr>
+          <w:lang w:val="nl-NL"/>
+        </w:rPr>
+        <w:t xml:space="preserve"> En worden er waar mogelijk formules gemaakt, deze formules zijn schattingen aan de hand van de verkregen resultaten, en zij</w:t>
+      </w:r>
+      <w:r>
+        <w:rPr>
+          <w:lang w:val="nl-NL"/>
+        </w:rPr>
+        <w:t>n</w:t>
+      </w:r>
+      <w:r>
+        <w:rPr>
+          <w:lang w:val="nl-NL"/>
+        </w:rPr>
+        <w:t xml:space="preserve"> dus niet volledig betrouwbaar.</w:t>
+      </w:r>
+    </w:p>
+    <w:p>
+      <w:pPr>
+        <w:pStyle w:val="Heading3"/>
+        <w:rPr>
+          <w:lang w:val="nl-NL"/>
+        </w:rPr>
+      </w:pPr>
+      <w:r>
+        <w:rPr>
+          <w:lang w:val="nl-NL"/>
+        </w:rPr>
+        <w:t>Create</w:t>
+      </w:r>
+    </w:p>
+    <w:p>
+      <w:pPr>
+        <w:rPr>
+          <w:noProof/>
+          <w:lang w:val="nl-NL"/>
+        </w:rPr>
+      </w:pPr>
+      <w:r>
+        <w:rPr>
+          <w:noProof/>
+          <w:lang w:val="nl-NL"/>
+        </w:rPr>
+        <w:t>Bij de test van</w:t>
+      </w:r>
+      <w:r>
+        <w:rPr>
+          <w:noProof/>
+          <w:lang w:val="nl-NL"/>
+        </w:rPr>
+        <w:t xml:space="preserve"> ADO.NET en Entity Framework</w:t>
+      </w:r>
+      <w:r>
+        <w:rPr>
+          <w:noProof/>
+          <w:lang w:val="nl-NL"/>
+        </w:rPr>
+        <w:t xml:space="preserve"> is er</w:t>
+      </w:r>
+      <w:r>
+        <w:rPr>
+          <w:noProof/>
+          <w:lang w:val="nl-NL"/>
+        </w:rPr>
+        <w:t xml:space="preserve"> te zien dat 1 rij langer duurt dan 100 rijen, wat natuurijk een vreemd fenomeen is. Ik denk dat dit komt omdat de tabel eerst volledig leeg is, maar deze theorie heb ik niet getest.</w:t>
+      </w:r>
+      <w:r>
+        <w:rPr>
+          <w:noProof/>
+          <w:lang w:val="nl-NL"/>
+        </w:rPr>
+        <w:t xml:space="preserve"> </w:t>
+      </w:r>
+    </w:p>
+    <w:p>
+      <w:pPr>
+        <w:rPr>
+          <w:lang w:val="nl-NL"/>
+        </w:rPr>
+      </w:pPr>
+      <w:r>
+        <w:rPr>
+          <w:noProof/>
+          <w:lang w:val="nl-NL"/>
+        </w:rPr>
+        <w:t xml:space="preserve">Vanwege dit vreemde verschijnsel kan er geen duidelijke formule getrokken worden uit de genoemde twee opties. De formule kan wel gemaakt worden bij de overige optie, NoSQL. De formule hiervoor is; </w:t>
+      </w:r>
+      <w:r>
+        <w:rPr>
+          <w:b/>
+          <w:bCs/>
+          <w:noProof/>
+          <w:lang w:val="nl-NL"/>
+        </w:rPr>
+        <w:t>Tijd in MS = aantal rijen * 0,25 ;</w:t>
+      </w:r>
+    </w:p>
+    <w:p>
+      <w:pPr>
+        <w:pStyle w:val="Heading3"/>
+        <w:rPr>
+          <w:lang w:val="nl-NL"/>
+        </w:rPr>
+      </w:pPr>
+      <w:r>
+        <w:rPr>
+          <w:lang w:val="nl-NL"/>
+        </w:rPr>
+        <w:t>Read</w:t>
+      </w:r>
+    </w:p>
+    <w:p>
+      <w:pPr>
+        <w:rPr>
+          <w:noProof/>
+          <w:lang w:val="nl-NL"/>
+        </w:rPr>
+      </w:pPr>
+      <w:r>
+        <w:rPr>
+          <w:noProof/>
+          <w:lang w:val="nl-NL"/>
+        </w:rPr>
+        <w:t xml:space="preserve">Bij de tests voor het lexen van de data zijn geen vreemde fenomen voorgekomen, het enige wat opvalt is dat </w:t>
+      </w:r>
+      <w:r>
+        <w:rPr>
+          <w:noProof/>
+          <w:lang w:val="nl-NL"/>
+        </w:rPr>
+        <w:t>NoSQL</w:t>
+      </w:r>
+      <w:r>
+        <w:rPr>
+          <w:noProof/>
+          <w:lang w:val="nl-NL"/>
+        </w:rPr>
+        <w:t xml:space="preserve"> veel langer duurt dan de andere opties. De formules die </w:t>
+      </w:r>
+      <w:r>
+        <w:rPr>
+          <w:noProof/>
+          <w:lang w:val="nl-NL"/>
+        </w:rPr>
+        <w:t xml:space="preserve">dit benaderen </w:t>
+      </w:r>
+      <w:r>
+        <w:rPr>
+          <w:noProof/>
+          <w:lang w:val="nl-NL"/>
+        </w:rPr>
+        <w:t>zijn als volgt;</w:t>
+      </w:r>
+    </w:p>
+    <w:p>
+      <w:pPr>
+        <w:pStyle w:val="ListParagraph"/>
+        <w:numPr>
+          <w:ilvl w:val="0"/>
+          <w:numId w:val="4"/>
+        </w:numPr>
+        <w:rPr>
+          <w:b/>
+          <w:bCs/>
+          <w:lang w:val="nl-NL"/>
+        </w:rPr>
+      </w:pPr>
+      <w:r>
+        <w:rPr>
+          <w:b/>
+          <w:bCs/>
+          <w:lang w:val="nl-NL"/>
+        </w:rPr>
+        <w:t xml:space="preserve">ADO.NET: </w:t>
+      </w:r>
+      <w:r>
+        <w:rPr>
+          <w:b/>
+          <w:bCs/>
+          <w:lang w:val="nl-NL"/>
+        </w:rPr>
+        <w:tab/>
+      </w:r>
+      <w:r>
+        <w:rPr>
+          <w:b/>
+          <w:bCs/>
+          <w:lang w:val="nl-NL"/>
+        </w:rPr>
+        <w:tab/>
+      </w:r>
+      <w:r>
+        <w:rPr>
+          <w:b/>
+          <w:bCs/>
+          <w:noProof/>
+          <w:lang w:val="nl-NL"/>
+        </w:rPr>
+        <w:t>Tijd in MS = aantal rijen * 0,</w:t>
+      </w:r>
+      <w:r>
+        <w:rPr>
+          <w:b/>
+          <w:bCs/>
+          <w:noProof/>
+          <w:lang w:val="nl-NL"/>
+        </w:rPr>
+        <w:t>08</w:t>
+      </w:r>
+      <w:r>
+        <w:rPr>
+          <w:b/>
+          <w:bCs/>
+          <w:noProof/>
+          <w:lang w:val="nl-NL"/>
+        </w:rPr>
+        <w:t>;</w:t>
+      </w:r>
+    </w:p>
+    <w:p>
+      <w:pPr>
+        <w:pStyle w:val="ListParagraph"/>
+        <w:numPr>
+          <w:ilvl w:val="0"/>
+          <w:numId w:val="4"/>
+        </w:numPr>
+        <w:rPr>
+          <w:b/>
+          <w:bCs/>
+          <w:lang w:val="nl-NL"/>
+        </w:rPr>
+      </w:pPr>
+      <w:r>
+        <w:rPr>
+          <w:b/>
+          <w:bCs/>
+          <w:lang w:val="nl-NL"/>
+        </w:rPr>
+        <w:t>Entity Framework:</w:t>
+      </w:r>
+      <w:r>
+        <w:rPr>
+          <w:b/>
+          <w:bCs/>
+          <w:lang w:val="nl-NL"/>
+        </w:rPr>
+        <w:tab/>
+      </w:r>
+      <w:r>
+        <w:rPr>
+          <w:b/>
+          <w:bCs/>
+          <w:noProof/>
+          <w:lang w:val="nl-NL"/>
+        </w:rPr>
+        <w:t xml:space="preserve">Tijd in MS = aantal rijen * </w:t>
+      </w:r>
+      <w:r>
+        <w:rPr>
+          <w:b/>
+          <w:bCs/>
+          <w:noProof/>
+          <w:lang w:val="nl-NL"/>
+        </w:rPr>
+        <w:t>0.39</w:t>
+      </w:r>
+      <w:r>
+        <w:rPr>
+          <w:b/>
+          <w:bCs/>
+          <w:noProof/>
+          <w:lang w:val="nl-NL"/>
+        </w:rPr>
+        <w:t xml:space="preserve"> </w:t>
+      </w:r>
+      <w:r>
+        <w:rPr>
+          <w:b/>
+          <w:bCs/>
+          <w:noProof/>
+          <w:lang w:val="nl-NL"/>
+        </w:rPr>
+        <w:t xml:space="preserve"> + </w:t>
+      </w:r>
+      <w:r>
+        <w:rPr>
+          <w:b/>
+          <w:bCs/>
+          <w:noProof/>
+          <w:lang w:val="nl-NL"/>
+        </w:rPr>
+        <w:t xml:space="preserve"> 5</w:t>
+      </w:r>
+    </w:p>
+    <w:p>
+      <w:pPr>
+        <w:pStyle w:val="ListParagraph"/>
+        <w:numPr>
+          <w:ilvl w:val="0"/>
+          <w:numId w:val="4"/>
+        </w:numPr>
+        <w:rPr>
+          <w:lang w:val="nl-NL"/>
+        </w:rPr>
+      </w:pPr>
+      <w:r>
+        <w:rPr>
+          <w:b/>
+          <w:bCs/>
+          <w:lang w:val="nl-NL"/>
+        </w:rPr>
+        <w:t xml:space="preserve">NoSQL: </w:t>
+      </w:r>
+      <w:r>
+        <w:rPr>
+          <w:b/>
+          <w:bCs/>
+          <w:lang w:val="nl-NL"/>
+        </w:rPr>
+        <w:tab/>
+      </w:r>
+      <w:r>
+        <w:rPr>
+          <w:b/>
+          <w:bCs/>
+          <w:lang w:val="nl-NL"/>
+        </w:rPr>
+        <w:tab/>
+      </w:r>
+      <w:r>
+        <w:rPr>
+          <w:b/>
+          <w:bCs/>
+          <w:noProof/>
+          <w:lang w:val="nl-NL"/>
+        </w:rPr>
+        <w:t xml:space="preserve">Tijd in MS = aantal rijen * </w:t>
+      </w:r>
+      <w:r>
+        <w:rPr>
+          <w:b/>
+          <w:bCs/>
+          <w:noProof/>
+          <w:lang w:val="nl-NL"/>
+        </w:rPr>
+        <w:t>30  – aantal rijen</w:t>
+      </w:r>
+      <w:r>
+        <w:rPr>
+          <w:b/>
+          <w:bCs/>
+          <w:noProof/>
+          <w:lang w:val="nl-NL"/>
+        </w:rPr>
+        <w:t>;</w:t>
+      </w:r>
+    </w:p>
+    <w:p>
+      <w:pPr>
+        <w:pStyle w:val="Heading2"/>
+        <w:rPr>
+          <w:lang w:val="nl-NL"/>
+        </w:rPr>
+      </w:pPr>
+      <w:r>
+        <w:rPr>
+          <w:rStyle w:val="Heading3Char"/>
+        </w:rPr>
+        <w:t>Update</w:t>
+      </w:r>
+    </w:p>
+    <w:p>
+      <w:pPr>
+        <w:rPr>
+          <w:noProof/>
+          <w:lang w:val="nl-NL"/>
+        </w:rPr>
+      </w:pPr>
+      <w:r>
+        <w:rPr>
+          <w:noProof/>
+          <w:lang w:val="nl-NL"/>
+        </w:rPr>
+        <w:t>Bij de tests voor het lexen van de data zijn</w:t>
+      </w:r>
+      <w:r>
+        <w:rPr>
+          <w:noProof/>
+          <w:lang w:val="nl-NL"/>
+        </w:rPr>
+        <w:t xml:space="preserve"> weer</w:t>
+      </w:r>
+      <w:r>
+        <w:rPr>
+          <w:noProof/>
+          <w:lang w:val="nl-NL"/>
+        </w:rPr>
+        <w:t xml:space="preserve"> geen vreemde fenomen voorgekomen, het enige wat opvalt is dat NoSQL </w:t>
+      </w:r>
+      <w:r>
+        <w:rPr>
+          <w:noProof/>
+          <w:lang w:val="nl-NL"/>
+        </w:rPr>
+        <w:t xml:space="preserve">weer </w:t>
+      </w:r>
+      <w:r>
+        <w:rPr>
+          <w:noProof/>
+          <w:lang w:val="nl-NL"/>
+        </w:rPr>
+        <w:t xml:space="preserve">veel langer duurt dan de andere opties. De formules die </w:t>
+      </w:r>
+      <w:r>
+        <w:rPr>
+          <w:noProof/>
+          <w:lang w:val="nl-NL"/>
+        </w:rPr>
+        <w:t>dit benaderen</w:t>
+      </w:r>
+      <w:r>
+        <w:rPr>
+          <w:noProof/>
+          <w:lang w:val="nl-NL"/>
+        </w:rPr>
+        <w:t xml:space="preserve"> zijn als volgt;</w:t>
+      </w:r>
+    </w:p>
+    <w:p>
+      <w:pPr>
+        <w:pStyle w:val="ListParagraph"/>
+        <w:numPr>
+          <w:ilvl w:val="0"/>
+          <w:numId w:val="4"/>
+        </w:numPr>
+        <w:rPr>
+          <w:b/>
+          <w:bCs/>
+          <w:lang w:val="nl-NL"/>
+        </w:rPr>
+      </w:pPr>
+      <w:r>
+        <w:rPr>
+          <w:b/>
+          <w:bCs/>
+          <w:lang w:val="nl-NL"/>
+        </w:rPr>
+        <w:t xml:space="preserve">ADO.NET: </w:t>
+      </w:r>
+      <w:r>
+        <w:rPr>
+          <w:b/>
+          <w:bCs/>
+          <w:lang w:val="nl-NL"/>
+        </w:rPr>
+        <w:tab/>
+      </w:r>
+      <w:r>
+        <w:rPr>
+          <w:b/>
+          <w:bCs/>
+          <w:lang w:val="nl-NL"/>
+        </w:rPr>
+        <w:tab/>
+      </w:r>
+      <w:r>
+        <w:rPr>
+          <w:b/>
+          <w:bCs/>
+          <w:noProof/>
+          <w:lang w:val="nl-NL"/>
+        </w:rPr>
+        <w:t>Tijd in MS = aantal rijen * 0,</w:t>
+      </w:r>
+      <w:r>
+        <w:rPr>
+          <w:b/>
+          <w:bCs/>
+          <w:noProof/>
+          <w:lang w:val="nl-NL"/>
+        </w:rPr>
+        <w:t>19</w:t>
+      </w:r>
+      <w:r>
+        <w:rPr>
+          <w:b/>
+          <w:bCs/>
+          <w:noProof/>
+          <w:lang w:val="nl-NL"/>
+        </w:rPr>
+        <w:t xml:space="preserve"> ;</w:t>
+      </w:r>
+    </w:p>
+    <w:p>
+      <w:pPr>
+        <w:pStyle w:val="ListParagraph"/>
+        <w:numPr>
+          <w:ilvl w:val="0"/>
+          <w:numId w:val="4"/>
+        </w:numPr>
+        <w:rPr>
+          <w:b/>
+          <w:bCs/>
+          <w:lang w:val="nl-NL"/>
+        </w:rPr>
+      </w:pPr>
+      <w:r>
+        <w:rPr>
+          <w:b/>
+          <w:bCs/>
+          <w:lang w:val="nl-NL"/>
+        </w:rPr>
+        <w:t>Entity Framework:</w:t>
+      </w:r>
+      <w:r>
+        <w:rPr>
+          <w:b/>
+          <w:bCs/>
+          <w:lang w:val="nl-NL"/>
+        </w:rPr>
+        <w:tab/>
+      </w:r>
+      <w:r>
+        <w:rPr>
+          <w:b/>
+          <w:bCs/>
+          <w:noProof/>
+          <w:lang w:val="nl-NL"/>
+        </w:rPr>
+        <w:t xml:space="preserve">Tijd in MS = aantal rijen * </w:t>
+      </w:r>
+      <w:r>
+        <w:rPr>
+          <w:b/>
+          <w:bCs/>
+          <w:noProof/>
+          <w:lang w:val="nl-NL"/>
+        </w:rPr>
+        <w:t xml:space="preserve">1.7 </w:t>
+      </w:r>
+      <w:r>
+        <w:rPr>
+          <w:b/>
+          <w:bCs/>
+          <w:noProof/>
+          <w:lang w:val="nl-NL"/>
+        </w:rPr>
+        <w:t xml:space="preserve"> + </w:t>
+      </w:r>
+      <w:r>
+        <w:rPr>
+          <w:b/>
+          <w:bCs/>
+          <w:noProof/>
+          <w:lang w:val="nl-NL"/>
+        </w:rPr>
+        <w:t xml:space="preserve"> 45</w:t>
+      </w:r>
+      <w:r>
+        <w:rPr>
+          <w:b/>
+          <w:bCs/>
+          <w:noProof/>
+          <w:lang w:val="nl-NL"/>
+        </w:rPr>
+        <w:t>;</w:t>
+      </w:r>
+    </w:p>
+    <w:p>
+      <w:pPr>
+        <w:pStyle w:val="ListParagraph"/>
+        <w:numPr>
+          <w:ilvl w:val="0"/>
+          <w:numId w:val="4"/>
+        </w:numPr>
+        <w:rPr>
+          <w:lang w:val="nl-NL"/>
+        </w:rPr>
+      </w:pPr>
+      <w:r>
+        <w:rPr>
+          <w:b/>
+          <w:bCs/>
+          <w:lang w:val="nl-NL"/>
+        </w:rPr>
+        <w:t xml:space="preserve">NoSQL: </w:t>
+      </w:r>
+      <w:r>
+        <w:rPr>
+          <w:b/>
+          <w:bCs/>
+          <w:lang w:val="nl-NL"/>
+        </w:rPr>
+        <w:tab/>
+      </w:r>
+      <w:r>
+        <w:rPr>
+          <w:b/>
+          <w:bCs/>
+          <w:lang w:val="nl-NL"/>
+        </w:rPr>
+        <w:tab/>
+      </w:r>
+      <w:r>
+        <w:rPr>
+          <w:b/>
+          <w:bCs/>
+          <w:noProof/>
+          <w:lang w:val="nl-NL"/>
+        </w:rPr>
+        <w:t xml:space="preserve">Tijd in MS = aantal rijen * </w:t>
+      </w:r>
+      <w:r>
+        <w:rPr>
+          <w:b/>
+          <w:bCs/>
+          <w:noProof/>
+          <w:lang w:val="nl-NL"/>
+        </w:rPr>
+        <w:t>30</w:t>
+      </w:r>
+      <w:r>
+        <w:rPr>
+          <w:b/>
+          <w:bCs/>
+          <w:noProof/>
+          <w:lang w:val="nl-NL"/>
+        </w:rPr>
+        <w:t>;</w:t>
+      </w:r>
+    </w:p>
+    <w:p>
+      <w:pPr>
+        <w:pStyle w:val="Heading3"/>
+        <w:rPr>
+          <w:lang w:val="nl-NL"/>
+        </w:rPr>
+      </w:pPr>
+      <w:r>
+        <w:rPr>
+          <w:lang w:val="nl-NL"/>
+        </w:rPr>
+        <w:t>Delete</w:t>
+      </w:r>
+    </w:p>
+    <w:p>
+      <w:pPr>
+        <w:rPr>
+          <w:noProof/>
+          <w:lang w:val="nl-NL"/>
+        </w:rPr>
+      </w:pPr>
+      <w:r>
+        <w:rPr>
+          <w:noProof/>
+          <w:lang w:val="nl-NL"/>
+        </w:rPr>
+        <w:t xml:space="preserve">Bij de tests voor het lexen van de data zijn weer geen vreemde fenomen voorgekomen, het enige wat opvalt is dat NoSQL weer veel langer duurt dan de andere opties. De formules die </w:t>
+      </w:r>
+      <w:r>
+        <w:rPr>
+          <w:noProof/>
+          <w:lang w:val="nl-NL"/>
+        </w:rPr>
+        <w:t xml:space="preserve">dit benaderen </w:t>
+      </w:r>
+      <w:r>
+        <w:rPr>
+          <w:noProof/>
+          <w:lang w:val="nl-NL"/>
+        </w:rPr>
+        <w:t>zijn als volgt;</w:t>
+      </w:r>
+    </w:p>
+    <w:p>
+      <w:pPr>
+        <w:pStyle w:val="ListParagraph"/>
+        <w:numPr>
+          <w:ilvl w:val="0"/>
+          <w:numId w:val="4"/>
+        </w:numPr>
+        <w:rPr>
+          <w:b/>
+          <w:bCs/>
+          <w:lang w:val="nl-NL"/>
+        </w:rPr>
+      </w:pPr>
+      <w:r>
+        <w:rPr>
+          <w:b/>
+          <w:bCs/>
+          <w:lang w:val="nl-NL"/>
+        </w:rPr>
+        <w:t xml:space="preserve">ADO.NET: </w:t>
+      </w:r>
+      <w:r>
+        <w:rPr>
+          <w:b/>
+          <w:bCs/>
+          <w:lang w:val="nl-NL"/>
+        </w:rPr>
+        <w:tab/>
+      </w:r>
+      <w:r>
+        <w:rPr>
+          <w:b/>
+          <w:bCs/>
+          <w:lang w:val="nl-NL"/>
+        </w:rPr>
+        <w:tab/>
+      </w:r>
+      <w:r>
+        <w:rPr>
+          <w:b/>
+          <w:bCs/>
+          <w:noProof/>
+          <w:lang w:val="nl-NL"/>
+        </w:rPr>
+        <w:t xml:space="preserve">Tijd in MS = </w:t>
+      </w:r>
+      <w:r>
+        <w:rPr>
+          <w:b/>
+          <w:bCs/>
+          <w:noProof/>
+          <w:lang w:val="nl-NL"/>
+        </w:rPr>
+        <w:t>0.0001 * aantal rijen</w:t>
+      </w:r>
+      <w:r>
+        <w:rPr>
+          <w:b/>
+          <w:bCs/>
+          <w:lang w:val="nl-NL"/>
+        </w:rPr>
+        <w:t>^</w:t>
+      </w:r>
+      <w:r>
+        <w:rPr>
+          <w:b/>
+          <w:bCs/>
+          <w:lang w:val="nl-NL"/>
+        </w:rPr>
+        <w:t>2</w:t>
+      </w:r>
+      <w:r>
+        <w:rPr>
+          <w:b/>
+          <w:bCs/>
+          <w:noProof/>
+          <w:lang w:val="nl-NL"/>
+        </w:rPr>
+        <w:t xml:space="preserve"> + </w:t>
+      </w:r>
+      <w:r>
+        <w:rPr>
+          <w:b/>
+          <w:bCs/>
+          <w:noProof/>
+          <w:lang w:val="nl-NL"/>
+        </w:rPr>
+        <w:t>11</w:t>
+      </w:r>
+      <w:r>
+        <w:rPr>
+          <w:b/>
+          <w:bCs/>
+          <w:noProof/>
+          <w:lang w:val="nl-NL"/>
+        </w:rPr>
+        <w:t>;</w:t>
+      </w:r>
+    </w:p>
+    <w:p>
+      <w:pPr>
+        <w:pStyle w:val="ListParagraph"/>
+        <w:numPr>
+          <w:ilvl w:val="0"/>
+          <w:numId w:val="4"/>
+        </w:numPr>
+        <w:rPr>
+          <w:b/>
+          <w:bCs/>
+          <w:lang w:val="nl-NL"/>
+        </w:rPr>
+      </w:pPr>
+      <w:r>
+        <w:rPr>
+          <w:b/>
+          <w:bCs/>
+          <w:lang w:val="nl-NL"/>
+        </w:rPr>
+        <w:t>Entity Framework:</w:t>
+      </w:r>
+      <w:r>
+        <w:rPr>
+          <w:b/>
+          <w:bCs/>
+          <w:lang w:val="nl-NL"/>
+        </w:rPr>
+        <w:tab/>
+      </w:r>
+      <w:r>
+        <w:rPr>
+          <w:b/>
+          <w:bCs/>
+          <w:noProof/>
+          <w:lang w:val="nl-NL"/>
+        </w:rPr>
+        <w:t>Tijd in MS = aantal rijen * 0,</w:t>
+      </w:r>
+      <w:r>
+        <w:rPr>
+          <w:b/>
+          <w:bCs/>
+          <w:noProof/>
+          <w:lang w:val="nl-NL"/>
+        </w:rPr>
+        <w:t>36</w:t>
+      </w:r>
+      <w:r>
+        <w:rPr>
+          <w:b/>
+          <w:bCs/>
+          <w:noProof/>
+          <w:lang w:val="nl-NL"/>
+        </w:rPr>
+        <w:t xml:space="preserve">  +</w:t>
+      </w:r>
+      <w:r>
+        <w:rPr>
+          <w:b/>
+          <w:bCs/>
+          <w:noProof/>
+          <w:lang w:val="nl-NL"/>
+        </w:rPr>
+        <w:t xml:space="preserve"> </w:t>
+      </w:r>
+      <w:r>
+        <w:rPr>
+          <w:b/>
+          <w:bCs/>
+          <w:noProof/>
+          <w:lang w:val="nl-NL"/>
+        </w:rPr>
+        <w:t xml:space="preserve"> </w:t>
+      </w:r>
+      <w:r>
+        <w:rPr>
+          <w:b/>
+          <w:bCs/>
+          <w:noProof/>
+          <w:lang w:val="nl-NL"/>
+        </w:rPr>
+        <w:t>2</w:t>
+      </w:r>
+      <w:r>
+        <w:rPr>
+          <w:b/>
+          <w:bCs/>
+          <w:noProof/>
+          <w:lang w:val="nl-NL"/>
+        </w:rPr>
+        <w:t>;</w:t>
+      </w:r>
+    </w:p>
+    <w:p>
+      <w:pPr>
+        <w:pStyle w:val="ListParagraph"/>
+        <w:numPr>
+          <w:ilvl w:val="0"/>
+          <w:numId w:val="4"/>
+        </w:numPr>
+        <w:rPr>
+          <w:b/>
+          <w:bCs/>
+          <w:lang w:val="nl-NL"/>
+        </w:rPr>
+      </w:pPr>
+      <w:r>
+        <w:rPr>
+          <w:b/>
+          <w:bCs/>
+          <w:lang w:val="nl-NL"/>
+        </w:rPr>
+        <w:t xml:space="preserve">NoSQL: </w:t>
+      </w:r>
+      <w:r>
+        <w:rPr>
+          <w:b/>
+          <w:bCs/>
+          <w:lang w:val="nl-NL"/>
+        </w:rPr>
+        <w:tab/>
+      </w:r>
+      <w:r>
+        <w:rPr>
+          <w:b/>
+          <w:bCs/>
+          <w:lang w:val="nl-NL"/>
+        </w:rPr>
+        <w:tab/>
+      </w:r>
+      <w:r>
+        <w:rPr>
+          <w:b/>
+          <w:bCs/>
+          <w:noProof/>
+          <w:lang w:val="nl-NL"/>
+        </w:rPr>
+        <w:t xml:space="preserve">Tijd in MS = aantal rijen * </w:t>
+      </w:r>
+      <w:r>
+        <w:rPr>
+          <w:b/>
+          <w:bCs/>
+          <w:noProof/>
+          <w:lang w:val="nl-NL"/>
+        </w:rPr>
+        <w:t>29.5</w:t>
+      </w:r>
+      <w:r>
+        <w:rPr>
+          <w:b/>
+          <w:bCs/>
+          <w:noProof/>
+          <w:lang w:val="nl-NL"/>
+        </w:rPr>
+        <w:t xml:space="preserve">  </w:t>
+      </w:r>
+      <w:r>
+        <w:rPr>
+          <w:b/>
+          <w:bCs/>
+          <w:noProof/>
+          <w:lang w:val="nl-NL"/>
+        </w:rPr>
+        <w:t>+  2</w:t>
+      </w:r>
+      <w:r>
+        <w:rPr>
+          <w:b/>
+          <w:bCs/>
+          <w:noProof/>
+          <w:lang w:val="nl-NL"/>
+        </w:rPr>
+        <w:t>;</w:t>
+      </w:r>
+    </w:p>
+    <w:p>
+      <w:pPr>
+        <w:rPr>
+          <w:lang w:val="nl-NL"/>
+        </w:rPr>
+      </w:pPr>
+      <w:r>
+        <w:rPr>
+          <w:lang w:val="nl-NL"/>
+        </w:rPr>
+        <w:t>Hier is te zien dat</w:t>
+      </w:r>
+      <w:r>
+        <w:rPr>
+          <w:lang w:val="nl-NL"/>
+        </w:rPr>
+        <w:t xml:space="preserve">, ondanks dat het hiervoor niet het geval was, er voor ADO.NET een kwadratische vergelijking </w:t>
+      </w:r>
+      <w:r>
+        <w:rPr>
+          <w:lang w:val="nl-NL"/>
+        </w:rPr>
+        <w:t xml:space="preserve">is. Dit </w:t>
+      </w:r>
+      <w:r>
+        <w:rPr>
+          <w:lang w:val="nl-NL"/>
+        </w:rPr>
+        <w:t>betekent</w:t>
+      </w:r>
+      <w:r>
+        <w:rPr>
+          <w:lang w:val="nl-NL"/>
+        </w:rPr>
+        <w:t xml:space="preserve"> dat ADO.NET voor meer delete statements steeds langer gaat duren.</w:t>
+      </w:r>
+    </w:p>
+    <w:p>
+      <w:pPr>
+        <w:rPr>
+          <w:rFonts w:asciiTheme="majorHAnsi" w:eastAsiaTheme="majorEastAsia" w:hAnsiTheme="majorHAnsi" w:cstheme="majorBidi"/>
+          <w:color w:val="78230C" w:themeColor="accent1" w:themeShade="80"/>
+          <w:sz w:val="36"/>
+          <w:szCs w:val="36"/>
+          <w:lang w:val="nl-NL"/>
+        </w:rPr>
+      </w:pPr>
+    </w:p>
+    <w:p>
+      <w:pPr>
+        <w:pStyle w:val="Heading1"/>
+        <w:rPr>
+          <w:lang w:val="nl-NL"/>
+        </w:rPr>
+      </w:pPr>
+      <w:r>
+        <w:rPr>
+          <w:lang w:val="nl-NL"/>
+        </w:rPr>
+        <w:lastRenderedPageBreak/>
+        <w:t>Aanbeveling</w:t>
       </w:r>
       <w:bookmarkEnd w:id="5"/>
     </w:p>
     <w:p>
       <w:pPr>
+        <w:rPr>
+          <w:lang w:val="nl-NL"/>
+        </w:rPr>
+      </w:pPr>
+      <w:r>
+        <w:rPr>
+          <w:lang w:val="nl-NL"/>
+        </w:rPr>
+        <w:t>In dit hoofdstuk wordt er aan de hand van de conclusie een aanbeveling gedaan voor Netflix, over welke optie het beste is om te kiezen. Ook worden een aantal discussiepunten in kaart gebracht.</w:t>
+      </w:r>
+    </w:p>
+    <w:p>
+      <w:pPr>
         <w:pStyle w:val="Heading2"/>
         <w:rPr>
           <w:lang w:val="nl-NL"/>
         </w:rPr>
       </w:pPr>
-      <w:bookmarkStart w:id="6" w:name="_Toc74659086"/>
-      <w:r>
-        <w:rPr>
-          <w:lang w:val="nl-NL"/>
-        </w:rPr>
-        <w:t>Entity Framework</w:t>
+      <w:bookmarkStart w:id="6" w:name="_Toc74659090"/>
+      <w:r>
+        <w:rPr>
+          <w:lang w:val="nl-NL"/>
+        </w:rPr>
+        <w:t>Discussie</w:t>
       </w:r>
       <w:bookmarkEnd w:id="6"/>
     </w:p>
     <w:p>
       <w:pPr>
+        <w:rPr>
+          <w:lang w:val="nl-NL"/>
+        </w:rPr>
+      </w:pPr>
+      <w:r>
+        <w:rPr>
+          <w:lang w:val="nl-NL"/>
+        </w:rPr>
+        <w:t xml:space="preserve">Tijdens het testen is er zo veel mogelijk rekening gehouden met vergelijkbare omstandigheden, maar ondanks dat is er bij de resultaten van </w:t>
+      </w:r>
+      <w:r>
+        <w:rPr>
+          <w:lang w:val="nl-NL"/>
+        </w:rPr>
+        <w:t>NoSQL te zien dat de tweede en derde poging extreem veel langer duurden. Er is hier geen logische verklaring voor gevonden en dit kan dus de resultaten hebben beïnvloed. Omdat er is gekozen om drie keer te testen en het gemiddelde te gebruiken is die invloed relatief klein gemaakt en zijn de resultaten zo betrouwbaar mogelijk gebleven. Er is overwogen om de eerste poging door te strepen of om hem opnieuw te proberen, maar daar is niet voor gekozen.</w:t>
+      </w:r>
+      <w:r>
+        <w:rPr>
+          <w:lang w:val="nl-NL"/>
+        </w:rPr>
+        <w:t xml:space="preserve"> </w:t>
+      </w:r>
+    </w:p>
+    <w:p>
+      <w:pPr>
+        <w:rPr>
+          <w:lang w:val="nl-NL"/>
+        </w:rPr>
+      </w:pPr>
+      <w:r>
+        <w:rPr>
+          <w:lang w:val="nl-NL"/>
+        </w:rPr>
+        <w:t xml:space="preserve">Daarnaast wordt er voor het deleten van ADO.NET gebruik gemaakt voor een iets ingewikkeldere query, wat ervoor kan zorgen dat de resultaten langer duren dan met een simpelere </w:t>
+      </w:r>
+      <w:r>
+        <w:rPr>
+          <w:lang w:val="nl-NL"/>
+        </w:rPr>
+        <w:t>q</w:t>
+      </w:r>
+      <w:r>
+        <w:rPr>
+          <w:lang w:val="nl-NL"/>
+        </w:rPr>
+        <w:t>uery.</w:t>
+      </w:r>
+    </w:p>
+    <w:p>
+      <w:pPr>
         <w:pStyle w:val="Heading2"/>
         <w:rPr>
           <w:lang w:val="nl-NL"/>
         </w:rPr>
       </w:pPr>
-      <w:bookmarkStart w:id="7" w:name="_Toc74659087"/>
-      <w:r>
-        <w:rPr>
-          <w:lang w:val="nl-NL"/>
-        </w:rPr>
-        <w:t>NoSQL</w:t>
+      <w:bookmarkStart w:id="7" w:name="_Toc74659089"/>
+      <w:r>
+        <w:rPr>
+          <w:lang w:val="nl-NL"/>
+        </w:rPr>
+        <w:t>Aanbeveling</w:t>
       </w:r>
       <w:bookmarkEnd w:id="7"/>
     </w:p>
@@ -507,74 +3609,34 @@
           <w:lang w:val="nl-NL"/>
         </w:rPr>
       </w:pPr>
-    </w:p>
-    <w:p>
-      <w:pPr>
-        <w:shd w:val="clear" w:color="auto" w:fill="E84C22" w:themeFill="accent1"/>
-        <w:rPr>
-          <w:sz w:val="6"/>
-          <w:szCs w:val="6"/>
-          <w:lang w:val="nl-NL"/>
-        </w:rPr>
-      </w:pPr>
-    </w:p>
-    <w:p>
-      <w:pPr>
-        <w:pStyle w:val="Heading1"/>
-        <w:rPr>
-          <w:lang w:val="nl-NL"/>
-        </w:rPr>
-      </w:pPr>
-      <w:bookmarkStart w:id="8" w:name="_Toc74659088"/>
-      <w:r>
-        <w:rPr>
-          <w:lang w:val="nl-NL"/>
-        </w:rPr>
-        <w:t>Conclusie &amp; Discussie</w:t>
-      </w:r>
-      <w:bookmarkEnd w:id="8"/>
-    </w:p>
-    <w:p>
-      <w:pPr>
-        <w:pStyle w:val="Heading2"/>
-        <w:rPr>
-          <w:lang w:val="nl-NL"/>
-        </w:rPr>
-      </w:pPr>
-      <w:bookmarkStart w:id="9" w:name="_Toc74659089"/>
-      <w:r>
-        <w:rPr>
-          <w:lang w:val="nl-NL"/>
-        </w:rPr>
-        <w:t>Aanbeveling</w:t>
-      </w:r>
-      <w:bookmarkEnd w:id="9"/>
-    </w:p>
-    <w:p>
-      <w:pPr>
-        <w:pStyle w:val="Heading2"/>
-        <w:rPr>
-          <w:lang w:val="nl-NL"/>
-        </w:rPr>
-      </w:pPr>
-      <w:bookmarkStart w:id="10" w:name="_Toc74659090"/>
-      <w:r>
-        <w:rPr>
-          <w:lang w:val="nl-NL"/>
-        </w:rPr>
-        <w:t>Discussie</w:t>
-      </w:r>
-      <w:bookmarkEnd w:id="10"/>
-    </w:p>
-    <w:p>
-      <w:pPr>
-        <w:rPr>
-          <w:lang w:val="nl-NL"/>
-        </w:rPr>
-      </w:pPr>
+      <w:r>
+        <w:rPr>
+          <w:lang w:val="nl-NL"/>
+        </w:rPr>
+        <w:t xml:space="preserve">Aan de hand van de testresultaten en de </w:t>
+      </w:r>
+      <w:r>
+        <w:rPr>
+          <w:lang w:val="nl-NL"/>
+        </w:rPr>
+        <w:t>conclusie zal er worden aangeraden dat Netflix gebruik blijft maken van de ADO.NET database. Dit is de snelste manier in bijna alle tests, en waar het niet de snelste is, is het de op een na snelste. Het enige nadeel is dat als er data wordt gedeletet, de tijd kwadratisch omhooggaat. Maar omdat de desbetreffende formule zo langzaam gaat voor een kwadratische formule, is hier toch voor gekozen.</w:t>
+      </w:r>
+    </w:p>
+    <w:p>
+      <w:pPr>
+        <w:rPr>
+          <w:lang w:val="nl-NL"/>
+        </w:rPr>
+      </w:pPr>
+      <w:r>
+        <w:rPr>
+          <w:lang w:val="nl-NL"/>
+        </w:rPr>
+        <w:t>Dit heeft als bijkomend voordeel dat aangezien Netflix momenteel ook ADO.NET gebruikt, er geen grote migratie hoeft te komen naar een nieuwe database en systeem. En dit bespaart veel tijd en kosten.</w:t>
+      </w:r>
     </w:p>
     <w:sectPr>
-      <w:footerReference w:type="default" r:id="rId8"/>
+      <w:footerReference w:type="default" r:id="rId9"/>
       <w:pgSz w:w="12240" w:h="15840"/>
       <w:pgMar w:top="1440" w:right="1440" w:bottom="1440" w:left="1440" w:header="708" w:footer="708" w:gutter="0"/>
       <w:cols w:space="708"/>
@@ -803,6 +3865,119 @@
     </w:lvl>
   </w:abstractNum>
   <w:abstractNum w:abstractNumId="1" w15:restartNumberingAfterBreak="0">
+    <w:nsid w:val="117D2E36"/>
+    <w:multiLevelType w:val="hybridMultilevel"/>
+    <w:tmpl w:val="F1169D76"/>
+    <w:lvl w:ilvl="0" w:tplc="04090001">
+      <w:start w:val="1"/>
+      <w:numFmt w:val="bullet"/>
+      <w:lvlText w:val=""/>
+      <w:lvlJc w:val="left"/>
+      <w:pPr>
+        <w:ind w:left="720" w:hanging="360"/>
+      </w:pPr>
+      <w:rPr>
+        <w:rFonts w:ascii="Symbol" w:hAnsi="Symbol" w:hint="default"/>
+      </w:rPr>
+    </w:lvl>
+    <w:lvl w:ilvl="1" w:tplc="04090003" w:tentative="1">
+      <w:start w:val="1"/>
+      <w:numFmt w:val="bullet"/>
+      <w:lvlText w:val="o"/>
+      <w:lvlJc w:val="left"/>
+      <w:pPr>
+        <w:ind w:left="1440" w:hanging="360"/>
+      </w:pPr>
+      <w:rPr>
+        <w:rFonts w:ascii="Courier New" w:hAnsi="Courier New" w:cs="Courier New" w:hint="default"/>
+      </w:rPr>
+    </w:lvl>
+    <w:lvl w:ilvl="2" w:tplc="04090005" w:tentative="1">
+      <w:start w:val="1"/>
+      <w:numFmt w:val="bullet"/>
+      <w:lvlText w:val=""/>
+      <w:lvlJc w:val="left"/>
+      <w:pPr>
+        <w:ind w:left="2160" w:hanging="360"/>
+      </w:pPr>
+      <w:rPr>
+        <w:rFonts w:ascii="Wingdings" w:hAnsi="Wingdings" w:hint="default"/>
+      </w:rPr>
+    </w:lvl>
+    <w:lvl w:ilvl="3" w:tplc="04090001" w:tentative="1">
+      <w:start w:val="1"/>
+      <w:numFmt w:val="bullet"/>
+      <w:lvlText w:val=""/>
+      <w:lvlJc w:val="left"/>
+      <w:pPr>
+        <w:ind w:left="2880" w:hanging="360"/>
+      </w:pPr>
+      <w:rPr>
+        <w:rFonts w:ascii="Symbol" w:hAnsi="Symbol" w:hint="default"/>
+      </w:rPr>
+    </w:lvl>
+    <w:lvl w:ilvl="4" w:tplc="04090003" w:tentative="1">
+      <w:start w:val="1"/>
+      <w:numFmt w:val="bullet"/>
+      <w:lvlText w:val="o"/>
+      <w:lvlJc w:val="left"/>
+      <w:pPr>
+        <w:ind w:left="3600" w:hanging="360"/>
+      </w:pPr>
+      <w:rPr>
+        <w:rFonts w:ascii="Courier New" w:hAnsi="Courier New" w:cs="Courier New" w:hint="default"/>
+      </w:rPr>
+    </w:lvl>
+    <w:lvl w:ilvl="5" w:tplc="04090005" w:tentative="1">
+      <w:start w:val="1"/>
+      <w:numFmt w:val="bullet"/>
+      <w:lvlText w:val=""/>
+      <w:lvlJc w:val="left"/>
+      <w:pPr>
+        <w:ind w:left="4320" w:hanging="360"/>
+      </w:pPr>
+      <w:rPr>
+        <w:rFonts w:ascii="Wingdings" w:hAnsi="Wingdings" w:hint="default"/>
+      </w:rPr>
+    </w:lvl>
+    <w:lvl w:ilvl="6" w:tplc="04090001" w:tentative="1">
+      <w:start w:val="1"/>
+      <w:numFmt w:val="bullet"/>
+      <w:lvlText w:val=""/>
+      <w:lvlJc w:val="left"/>
+      <w:pPr>
+        <w:ind w:left="5040" w:hanging="360"/>
+      </w:pPr>
+      <w:rPr>
+        <w:rFonts w:ascii="Symbol" w:hAnsi="Symbol" w:hint="default"/>
+      </w:rPr>
+    </w:lvl>
+    <w:lvl w:ilvl="7" w:tplc="04090003" w:tentative="1">
+      <w:start w:val="1"/>
+      <w:numFmt w:val="bullet"/>
+      <w:lvlText w:val="o"/>
+      <w:lvlJc w:val="left"/>
+      <w:pPr>
+        <w:ind w:left="5760" w:hanging="360"/>
+      </w:pPr>
+      <w:rPr>
+        <w:rFonts w:ascii="Courier New" w:hAnsi="Courier New" w:cs="Courier New" w:hint="default"/>
+      </w:rPr>
+    </w:lvl>
+    <w:lvl w:ilvl="8" w:tplc="04090005" w:tentative="1">
+      <w:start w:val="1"/>
+      <w:numFmt w:val="bullet"/>
+      <w:lvlText w:val=""/>
+      <w:lvlJc w:val="left"/>
+      <w:pPr>
+        <w:ind w:left="6480" w:hanging="360"/>
+      </w:pPr>
+      <w:rPr>
+        <w:rFonts w:ascii="Wingdings" w:hAnsi="Wingdings" w:hint="default"/>
+      </w:rPr>
+    </w:lvl>
+  </w:abstractNum>
+  <w:abstractNum w:abstractNumId="2" w15:restartNumberingAfterBreak="0">
     <w:nsid w:val="2DAD7A1F"/>
     <w:multiLevelType w:val="hybridMultilevel"/>
     <w:tmpl w:val="966ACA7E"/>
@@ -916,7 +4091,7 @@
       </w:rPr>
     </w:lvl>
   </w:abstractNum>
-  <w:abstractNum w:abstractNumId="2" w15:restartNumberingAfterBreak="0">
+  <w:abstractNum w:abstractNumId="3" w15:restartNumberingAfterBreak="0">
     <w:nsid w:val="6A785483"/>
     <w:multiLevelType w:val="hybridMultilevel"/>
     <w:tmpl w:val="D3D29A92"/>
@@ -1034,9 +4209,12 @@
     <w:abstractNumId w:val="0"/>
   </w:num>
   <w:num w:numId="2">
+    <w:abstractNumId w:val="3"/>
+  </w:num>
+  <w:num w:numId="3">
     <w:abstractNumId w:val="2"/>
   </w:num>
-  <w:num w:numId="3">
+  <w:num w:numId="4">
     <w:abstractNumId w:val="1"/>
   </w:num>
 </w:numbering>
@@ -1440,7 +4618,7 @@
   <w:style w:type="paragraph" w:default="1" w:styleId="Normal">
     <w:name w:val="Normal"/>
     <w:qFormat/>
-    <w:rsid w:val="006E70AB"/>
+    <w:rsid w:val="00D01B11"/>
   </w:style>
   <w:style w:type="paragraph" w:styleId="Heading1">
     <w:name w:val="heading 1"/>
@@ -1491,7 +4669,6 @@
     <w:next w:val="Normal"/>
     <w:link w:val="Heading3Char"/>
     <w:uiPriority w:val="9"/>
-    <w:semiHidden/>
     <w:unhideWhenUsed/>
     <w:qFormat/>
     <w:rsid w:val="006E70AB"/>
@@ -1706,7 +4883,6 @@
     <w:basedOn w:val="DefaultParagraphFont"/>
     <w:link w:val="Heading3"/>
     <w:uiPriority w:val="9"/>
-    <w:semiHidden/>
     <w:rsid w:val="006E70AB"/>
     <w:rPr>
       <w:rFonts w:asciiTheme="majorHAnsi" w:eastAsiaTheme="majorEastAsia" w:hAnsiTheme="majorHAnsi" w:cstheme="majorBidi"/>
@@ -2154,6 +5330,312 @@
     <w:uiPriority w:val="99"/>
     <w:rsid w:val="00820B7F"/>
   </w:style>
+  <w:style w:type="table" w:styleId="TableGrid">
+    <w:name w:val="Table Grid"/>
+    <w:basedOn w:val="TableNormal"/>
+    <w:uiPriority w:val="39"/>
+    <w:rsid w:val="000F663E"/>
+    <w:pPr>
+      <w:spacing w:after="0" w:line="240" w:lineRule="auto"/>
+    </w:pPr>
+    <w:tblPr>
+      <w:tblBorders>
+        <w:top w:val="single" w:sz="4" w:space="0" w:color="auto"/>
+        <w:left w:val="single" w:sz="4" w:space="0" w:color="auto"/>
+        <w:bottom w:val="single" w:sz="4" w:space="0" w:color="auto"/>
+        <w:right w:val="single" w:sz="4" w:space="0" w:color="auto"/>
+        <w:insideH w:val="single" w:sz="4" w:space="0" w:color="auto"/>
+        <w:insideV w:val="single" w:sz="4" w:space="0" w:color="auto"/>
+      </w:tblBorders>
+    </w:tblPr>
+  </w:style>
+  <w:style w:type="table" w:styleId="GridTable3-Accent6">
+    <w:name w:val="Grid Table 3 Accent 6"/>
+    <w:basedOn w:val="TableNormal"/>
+    <w:uiPriority w:val="48"/>
+    <w:rsid w:val="000F663E"/>
+    <w:pPr>
+      <w:spacing w:after="0" w:line="240" w:lineRule="auto"/>
+    </w:pPr>
+    <w:tblPr>
+      <w:tblStyleRowBandSize w:val="1"/>
+      <w:tblStyleColBandSize w:val="1"/>
+      <w:tblBorders>
+        <w:top w:val="single" w:sz="4" w:space="0" w:color="FF6137" w:themeColor="accent6" w:themeTint="99"/>
+        <w:left w:val="single" w:sz="4" w:space="0" w:color="FF6137" w:themeColor="accent6" w:themeTint="99"/>
+        <w:bottom w:val="single" w:sz="4" w:space="0" w:color="FF6137" w:themeColor="accent6" w:themeTint="99"/>
+        <w:right w:val="single" w:sz="4" w:space="0" w:color="FF6137" w:themeColor="accent6" w:themeTint="99"/>
+        <w:insideH w:val="single" w:sz="4" w:space="0" w:color="FF6137" w:themeColor="accent6" w:themeTint="99"/>
+        <w:insideV w:val="single" w:sz="4" w:space="0" w:color="FF6137" w:themeColor="accent6" w:themeTint="99"/>
+      </w:tblBorders>
+    </w:tblPr>
+    <w:tblStylePr w:type="firstRow">
+      <w:rPr>
+        <w:b/>
+        <w:bCs/>
+      </w:rPr>
+      <w:tblPr/>
+      <w:tcPr>
+        <w:tcBorders>
+          <w:top w:val="nil"/>
+          <w:left w:val="nil"/>
+          <w:right w:val="nil"/>
+          <w:insideH w:val="nil"/>
+          <w:insideV w:val="nil"/>
+        </w:tcBorders>
+        <w:shd w:val="clear" w:color="auto" w:fill="FFFFFF" w:themeFill="background1"/>
+      </w:tcPr>
+    </w:tblStylePr>
+    <w:tblStylePr w:type="lastRow">
+      <w:rPr>
+        <w:b/>
+        <w:bCs/>
+      </w:rPr>
+      <w:tblPr/>
+      <w:tcPr>
+        <w:tcBorders>
+          <w:left w:val="nil"/>
+          <w:bottom w:val="nil"/>
+          <w:right w:val="nil"/>
+          <w:insideH w:val="nil"/>
+          <w:insideV w:val="nil"/>
+        </w:tcBorders>
+        <w:shd w:val="clear" w:color="auto" w:fill="FFFFFF" w:themeFill="background1"/>
+      </w:tcPr>
+    </w:tblStylePr>
+    <w:tblStylePr w:type="firstCol">
+      <w:pPr>
+        <w:jc w:val="right"/>
+      </w:pPr>
+      <w:rPr>
+        <w:i/>
+        <w:iCs/>
+      </w:rPr>
+      <w:tblPr/>
+      <w:tcPr>
+        <w:tcBorders>
+          <w:top w:val="nil"/>
+          <w:left w:val="nil"/>
+          <w:bottom w:val="nil"/>
+          <w:insideH w:val="nil"/>
+          <w:insideV w:val="nil"/>
+        </w:tcBorders>
+        <w:shd w:val="clear" w:color="auto" w:fill="FFFFFF" w:themeFill="background1"/>
+      </w:tcPr>
+    </w:tblStylePr>
+    <w:tblStylePr w:type="lastCol">
+      <w:rPr>
+        <w:i/>
+        <w:iCs/>
+      </w:rPr>
+      <w:tblPr/>
+      <w:tcPr>
+        <w:tcBorders>
+          <w:top w:val="nil"/>
+          <w:bottom w:val="nil"/>
+          <w:right w:val="nil"/>
+          <w:insideH w:val="nil"/>
+          <w:insideV w:val="nil"/>
+        </w:tcBorders>
+        <w:shd w:val="clear" w:color="auto" w:fill="FFFFFF" w:themeFill="background1"/>
+      </w:tcPr>
+    </w:tblStylePr>
+    <w:tblStylePr w:type="band1Vert">
+      <w:tblPr/>
+      <w:tcPr>
+        <w:shd w:val="clear" w:color="auto" w:fill="FFCABC" w:themeFill="accent6" w:themeFillTint="33"/>
+      </w:tcPr>
+    </w:tblStylePr>
+    <w:tblStylePr w:type="band1Horz">
+      <w:tblPr/>
+      <w:tcPr>
+        <w:shd w:val="clear" w:color="auto" w:fill="FFCABC" w:themeFill="accent6" w:themeFillTint="33"/>
+      </w:tcPr>
+    </w:tblStylePr>
+    <w:tblStylePr w:type="neCell">
+      <w:tblPr/>
+      <w:tcPr>
+        <w:tcBorders>
+          <w:bottom w:val="single" w:sz="4" w:space="0" w:color="FF6137" w:themeColor="accent6" w:themeTint="99"/>
+        </w:tcBorders>
+      </w:tcPr>
+    </w:tblStylePr>
+    <w:tblStylePr w:type="nwCell">
+      <w:tblPr/>
+      <w:tcPr>
+        <w:tcBorders>
+          <w:bottom w:val="single" w:sz="4" w:space="0" w:color="FF6137" w:themeColor="accent6" w:themeTint="99"/>
+        </w:tcBorders>
+      </w:tcPr>
+    </w:tblStylePr>
+    <w:tblStylePr w:type="seCell">
+      <w:tblPr/>
+      <w:tcPr>
+        <w:tcBorders>
+          <w:top w:val="single" w:sz="4" w:space="0" w:color="FF6137" w:themeColor="accent6" w:themeTint="99"/>
+        </w:tcBorders>
+      </w:tcPr>
+    </w:tblStylePr>
+    <w:tblStylePr w:type="swCell">
+      <w:tblPr/>
+      <w:tcPr>
+        <w:tcBorders>
+          <w:top w:val="single" w:sz="4" w:space="0" w:color="FF6137" w:themeColor="accent6" w:themeTint="99"/>
+        </w:tcBorders>
+      </w:tcPr>
+    </w:tblStylePr>
+  </w:style>
+  <w:style w:type="table" w:styleId="GridTable7Colorful-Accent6">
+    <w:name w:val="Grid Table 7 Colorful Accent 6"/>
+    <w:basedOn w:val="TableNormal"/>
+    <w:uiPriority w:val="52"/>
+    <w:rsid w:val="000F663E"/>
+    <w:pPr>
+      <w:spacing w:after="0" w:line="240" w:lineRule="auto"/>
+    </w:pPr>
+    <w:rPr>
+      <w:color w:val="851C00" w:themeColor="accent6" w:themeShade="BF"/>
+    </w:rPr>
+    <w:tblPr>
+      <w:tblStyleRowBandSize w:val="1"/>
+      <w:tblStyleColBandSize w:val="1"/>
+      <w:tblBorders>
+        <w:top w:val="single" w:sz="4" w:space="0" w:color="FF6137" w:themeColor="accent6" w:themeTint="99"/>
+        <w:left w:val="single" w:sz="4" w:space="0" w:color="FF6137" w:themeColor="accent6" w:themeTint="99"/>
+        <w:bottom w:val="single" w:sz="4" w:space="0" w:color="FF6137" w:themeColor="accent6" w:themeTint="99"/>
+        <w:right w:val="single" w:sz="4" w:space="0" w:color="FF6137" w:themeColor="accent6" w:themeTint="99"/>
+        <w:insideH w:val="single" w:sz="4" w:space="0" w:color="FF6137" w:themeColor="accent6" w:themeTint="99"/>
+        <w:insideV w:val="single" w:sz="4" w:space="0" w:color="FF6137" w:themeColor="accent6" w:themeTint="99"/>
+      </w:tblBorders>
+    </w:tblPr>
+    <w:tblStylePr w:type="firstRow">
+      <w:rPr>
+        <w:b/>
+        <w:bCs/>
+      </w:rPr>
+      <w:tblPr/>
+      <w:tcPr>
+        <w:tcBorders>
+          <w:top w:val="nil"/>
+          <w:left w:val="nil"/>
+          <w:right w:val="nil"/>
+          <w:insideH w:val="nil"/>
+          <w:insideV w:val="nil"/>
+        </w:tcBorders>
+        <w:shd w:val="clear" w:color="auto" w:fill="FFFFFF" w:themeFill="background1"/>
+      </w:tcPr>
+    </w:tblStylePr>
+    <w:tblStylePr w:type="lastRow">
+      <w:rPr>
+        <w:b/>
+        <w:bCs/>
+      </w:rPr>
+      <w:tblPr/>
+      <w:tcPr>
+        <w:tcBorders>
+          <w:left w:val="nil"/>
+          <w:bottom w:val="nil"/>
+          <w:right w:val="nil"/>
+          <w:insideH w:val="nil"/>
+          <w:insideV w:val="nil"/>
+        </w:tcBorders>
+        <w:shd w:val="clear" w:color="auto" w:fill="FFFFFF" w:themeFill="background1"/>
+      </w:tcPr>
+    </w:tblStylePr>
+    <w:tblStylePr w:type="firstCol">
+      <w:pPr>
+        <w:jc w:val="right"/>
+      </w:pPr>
+      <w:rPr>
+        <w:i/>
+        <w:iCs/>
+      </w:rPr>
+      <w:tblPr/>
+      <w:tcPr>
+        <w:tcBorders>
+          <w:top w:val="nil"/>
+          <w:left w:val="nil"/>
+          <w:bottom w:val="nil"/>
+          <w:insideH w:val="nil"/>
+          <w:insideV w:val="nil"/>
+        </w:tcBorders>
+        <w:shd w:val="clear" w:color="auto" w:fill="FFFFFF" w:themeFill="background1"/>
+      </w:tcPr>
+    </w:tblStylePr>
+    <w:tblStylePr w:type="lastCol">
+      <w:rPr>
+        <w:i/>
+        <w:iCs/>
+      </w:rPr>
+      <w:tblPr/>
+      <w:tcPr>
+        <w:tcBorders>
+          <w:top w:val="nil"/>
+          <w:bottom w:val="nil"/>
+          <w:right w:val="nil"/>
+          <w:insideH w:val="nil"/>
+          <w:insideV w:val="nil"/>
+        </w:tcBorders>
+        <w:shd w:val="clear" w:color="auto" w:fill="FFFFFF" w:themeFill="background1"/>
+      </w:tcPr>
+    </w:tblStylePr>
+    <w:tblStylePr w:type="band1Vert">
+      <w:tblPr/>
+      <w:tcPr>
+        <w:shd w:val="clear" w:color="auto" w:fill="FFCABC" w:themeFill="accent6" w:themeFillTint="33"/>
+      </w:tcPr>
+    </w:tblStylePr>
+    <w:tblStylePr w:type="band1Horz">
+      <w:tblPr/>
+      <w:tcPr>
+        <w:shd w:val="clear" w:color="auto" w:fill="FFCABC" w:themeFill="accent6" w:themeFillTint="33"/>
+      </w:tcPr>
+    </w:tblStylePr>
+    <w:tblStylePr w:type="neCell">
+      <w:tblPr/>
+      <w:tcPr>
+        <w:tcBorders>
+          <w:bottom w:val="single" w:sz="4" w:space="0" w:color="FF6137" w:themeColor="accent6" w:themeTint="99"/>
+        </w:tcBorders>
+      </w:tcPr>
+    </w:tblStylePr>
+    <w:tblStylePr w:type="nwCell">
+      <w:tblPr/>
+      <w:tcPr>
+        <w:tcBorders>
+          <w:bottom w:val="single" w:sz="4" w:space="0" w:color="FF6137" w:themeColor="accent6" w:themeTint="99"/>
+        </w:tcBorders>
+      </w:tcPr>
+    </w:tblStylePr>
+    <w:tblStylePr w:type="seCell">
+      <w:tblPr/>
+      <w:tcPr>
+        <w:tcBorders>
+          <w:top w:val="single" w:sz="4" w:space="0" w:color="FF6137" w:themeColor="accent6" w:themeTint="99"/>
+        </w:tcBorders>
+      </w:tcPr>
+    </w:tblStylePr>
+    <w:tblStylePr w:type="swCell">
+      <w:tblPr/>
+      <w:tcPr>
+        <w:tcBorders>
+          <w:top w:val="single" w:sz="4" w:space="0" w:color="FF6137" w:themeColor="accent6" w:themeTint="99"/>
+        </w:tcBorders>
+      </w:tcPr>
+    </w:tblStylePr>
+  </w:style>
+  <w:style w:type="character" w:styleId="UnresolvedMention">
+    <w:name w:val="Unresolved Mention"/>
+    <w:basedOn w:val="DefaultParagraphFont"/>
+    <w:uiPriority w:val="99"/>
+    <w:semiHidden/>
+    <w:unhideWhenUsed/>
+    <w:rsid w:val="003154DF"/>
+    <w:rPr>
+      <w:color w:val="605E5C"/>
+      <w:shd w:val="clear" w:color="auto" w:fill="E1DFDD"/>
+    </w:rPr>
+  </w:style>
 </w:styles>
 </file>
 

</xml_diff>